<commit_message>
Add auto generated result doc file
</commit_message>
<xml_diff>
--- a/libs/scripts/templates/ResultTpl.docx
+++ b/libs/scripts/templates/ResultTpl.docx
@@ -1,17 +1,21 @@
 
 <file path=word/document.xml><?xml version="1.0" encoding="utf-8"?>
-<w:document xmlns:wpc="http://schemas.microsoft.com/office/word/2010/wordprocessingCanvas" xmlns:cx="http://schemas.microsoft.com/office/drawing/2014/chartex" xmlns:mc="http://schemas.openxmlformats.org/markup-compatibility/2006" xmlns:o="urn:schemas-microsoft-com:office:office" xmlns:r="http://schemas.openxmlformats.org/officeDocument/2006/relationships" xmlns:m="http://schemas.openxmlformats.org/officeDocument/2006/math" xmlns:v="urn:schemas-microsoft-com:vml" xmlns:wp14="http://schemas.microsoft.com/office/word/2010/wordprocessingDrawing" xmlns:wp="http://schemas.openxmlformats.org/drawingml/2006/wordprocessingDrawing" xmlns:w10="urn:schemas-microsoft-com:office:word" xmlns:w="http://schemas.openxmlformats.org/wordprocessingml/2006/main" xmlns:w14="http://schemas.microsoft.com/office/word/2010/wordml" xmlns:w15="http://schemas.microsoft.com/office/word/2012/wordml" xmlns:w16se="http://schemas.microsoft.com/office/word/2015/wordml/symex" xmlns:wpg="http://schemas.microsoft.com/office/word/2010/wordprocessingGroup" xmlns:wpi="http://schemas.microsoft.com/office/word/2010/wordprocessingInk" xmlns:wne="http://schemas.microsoft.com/office/word/2006/wordml" xmlns:wps="http://schemas.microsoft.com/office/word/2010/wordprocessingShape" mc:Ignorable="w14 w15 w16se wp14">
+<w:document xmlns:wpc="http://schemas.microsoft.com/office/word/2010/wordprocessingCanvas" xmlns:cx="http://schemas.microsoft.com/office/drawing/2014/chartex" xmlns:cx1="http://schemas.microsoft.com/office/drawing/2015/9/8/chartex" xmlns:cx2="http://schemas.microsoft.com/office/drawing/2015/10/21/chartex" xmlns:cx3="http://schemas.microsoft.com/office/drawing/2016/5/9/chartex" xmlns:cx4="http://schemas.microsoft.com/office/drawing/2016/5/10/chartex" xmlns:cx5="http://schemas.microsoft.com/office/drawing/2016/5/11/chartex" xmlns:cx6="http://schemas.microsoft.com/office/drawing/2016/5/12/chartex" xmlns:cx7="http://schemas.microsoft.com/office/drawing/2016/5/13/chartex" xmlns:cx8="http://schemas.microsoft.com/office/drawing/2016/5/14/chartex" xmlns:mc="http://schemas.openxmlformats.org/markup-compatibility/2006" xmlns:aink="http://schemas.microsoft.com/office/drawing/2016/ink" xmlns:am3d="http://schemas.microsoft.com/office/drawing/2017/model3d" xmlns:o="urn:schemas-microsoft-com:office:office" xmlns:r="http://schemas.openxmlformats.org/officeDocument/2006/relationships" xmlns:m="http://schemas.openxmlformats.org/officeDocument/2006/math" xmlns:v="urn:schemas-microsoft-com:vml" xmlns:wp14="http://schemas.microsoft.com/office/word/2010/wordprocessingDrawing" xmlns:wp="http://schemas.openxmlformats.org/drawingml/2006/wordprocessingDrawing" xmlns:w10="urn:schemas-microsoft-com:office:word" xmlns:w="http://schemas.openxmlformats.org/wordprocessingml/2006/main" xmlns:w14="http://schemas.microsoft.com/office/word/2010/wordml" xmlns:w15="http://schemas.microsoft.com/office/word/2012/wordml" xmlns:w16cex="http://schemas.microsoft.com/office/word/2018/wordml/cex" xmlns:w16cid="http://schemas.microsoft.com/office/word/2016/wordml/cid" xmlns:w16="http://schemas.microsoft.com/office/word/2018/wordml" xmlns:w16sdtdh="http://schemas.microsoft.com/office/word/2020/wordml/sdtdatahash" xmlns:w16se="http://schemas.microsoft.com/office/word/2015/wordml/symex" xmlns:wpg="http://schemas.microsoft.com/office/word/2010/wordprocessingGroup" xmlns:wpi="http://schemas.microsoft.com/office/word/2010/wordprocessingInk" xmlns:wne="http://schemas.microsoft.com/office/word/2006/wordml" xmlns:wps="http://schemas.microsoft.com/office/word/2010/wordprocessingShape" mc:Ignorable="w14 w15 w16se w16cid w16 w16cex w16sdtdh wp14">
   <w:body>
     <w:p>
       <w:pPr>
         <w:pStyle w:val="1"/>
-        <w:rPr>
+        <w:jc w:val="center"/>
+        <w:rPr>
+          <w:rFonts w:asciiTheme="minorHAnsi" w:hAnsiTheme="minorHAnsi" w:cstheme="minorHAnsi"/>
           <w:sz w:val="48"/>
           <w:szCs w:val="48"/>
+          <w:lang w:val="ru-RU"/>
         </w:rPr>
       </w:pPr>
       <w:r>
         <w:rPr>
+          <w:rFonts w:asciiTheme="minorHAnsi" w:hAnsiTheme="minorHAnsi" w:cstheme="minorHAnsi"/>
           <w:sz w:val="48"/>
           <w:szCs w:val="48"/>
           <w:lang w:val="ru-RU"/>
@@ -20,71 +24,100 @@
       </w:r>
       <w:r>
         <w:rPr>
+          <w:rFonts w:asciiTheme="minorHAnsi" w:hAnsiTheme="minorHAnsi" w:cstheme="minorHAnsi"/>
           <w:sz w:val="48"/>
           <w:szCs w:val="48"/>
           <w:lang w:val="ru-RU"/>
         </w:rPr>
         <w:t>проведения речевой аудиометрии</w:t>
       </w:r>
+    </w:p>
+    <w:p>
+      <w:pPr>
+        <w:pStyle w:val="a0"/>
+        <w:rPr>
+          <w:lang w:val="ru-RU"/>
+        </w:rPr>
+      </w:pPr>
     </w:p>
     <w:p>
       <w:pPr>
         <w:jc w:val="right"/>
         <w:rPr>
-          <w:rFonts w:ascii="Carlito" w:hAnsi="Carlito"/>
+          <w:rFonts w:asciiTheme="minorHAnsi" w:hAnsiTheme="minorHAnsi" w:cstheme="minorHAnsi"/>
+          <w:lang w:val="ru-RU"/>
         </w:rPr>
       </w:pPr>
       <w:r>
         <w:rPr>
-          <w:rFonts w:ascii="Carlito" w:hAnsi="Carlito"/>
+          <w:rFonts w:asciiTheme="minorHAnsi" w:hAnsiTheme="minorHAnsi" w:cstheme="minorHAnsi"/>
           <w:lang w:val="ru-RU"/>
         </w:rPr>
         <w:t>Дата</w:t>
       </w:r>
       <w:r>
         <w:rPr>
-          <w:rFonts w:ascii="Carlito" w:hAnsi="Carlito"/>
+          <w:rFonts w:asciiTheme="minorHAnsi" w:hAnsiTheme="minorHAnsi" w:cstheme="minorHAnsi"/>
+          <w:lang w:val="ru-RU"/>
         </w:rPr>
         <w:t xml:space="preserve"> </w:t>
       </w:r>
       <w:r>
         <w:rPr>
-          <w:rFonts w:ascii="Carlito" w:hAnsi="Carlito"/>
+          <w:rFonts w:asciiTheme="minorHAnsi" w:hAnsiTheme="minorHAnsi" w:cstheme="minorHAnsi"/>
           <w:lang w:val="ru-RU"/>
         </w:rPr>
         <w:t>тестирования</w:t>
       </w:r>
       <w:r>
         <w:rPr>
-          <w:rFonts w:ascii="Carlito" w:hAnsi="Carlito"/>
+          <w:rFonts w:asciiTheme="minorHAnsi" w:hAnsiTheme="minorHAnsi" w:cstheme="minorHAnsi"/>
+          <w:lang w:val="ru-RU"/>
         </w:rPr>
         <w:t xml:space="preserve">: </w:t>
       </w:r>
       <w:proofErr w:type="gramStart"/>
       <w:r>
         <w:rPr>
-          <w:rFonts w:ascii="Carlito" w:hAnsi="Carlito"/>
+          <w:rFonts w:asciiTheme="minorHAnsi" w:hAnsiTheme="minorHAnsi" w:cstheme="minorHAnsi"/>
+          <w:i/>
+          <w:iCs/>
+          <w:lang w:val="ru-RU"/>
         </w:rPr>
         <w:t xml:space="preserve">{{ </w:t>
       </w:r>
-      <w:proofErr w:type="spellStart"/>
-      <w:r>
-        <w:rPr>
-          <w:rFonts w:ascii="Carlito" w:hAnsi="Carlito"/>
-        </w:rPr>
-        <w:t>testing</w:t>
+      <w:r>
+        <w:rPr>
+          <w:rFonts w:asciiTheme="minorHAnsi" w:hAnsiTheme="minorHAnsi" w:cstheme="minorHAnsi"/>
+          <w:i/>
+          <w:iCs/>
+        </w:rPr>
+        <w:t>test</w:t>
       </w:r>
       <w:proofErr w:type="gramEnd"/>
       <w:r>
         <w:rPr>
-          <w:rFonts w:ascii="Carlito" w:hAnsi="Carlito"/>
-        </w:rPr>
-        <w:t>_date</w:t>
-      </w:r>
-      <w:proofErr w:type="spellEnd"/>
-      <w:r>
-        <w:rPr>
-          <w:rFonts w:ascii="Carlito" w:hAnsi="Carlito"/>
+          <w:rFonts w:asciiTheme="minorHAnsi" w:hAnsiTheme="minorHAnsi" w:cstheme="minorHAnsi"/>
+          <w:i/>
+          <w:iCs/>
+          <w:lang w:val="ru-RU"/>
+        </w:rPr>
+        <w:t>_</w:t>
+      </w:r>
+      <w:r>
+        <w:rPr>
+          <w:rFonts w:asciiTheme="minorHAnsi" w:hAnsiTheme="minorHAnsi" w:cstheme="minorHAnsi"/>
+          <w:i/>
+          <w:iCs/>
+        </w:rPr>
+        <w:t>date</w:t>
+      </w:r>
+      <w:r>
+        <w:rPr>
+          <w:rFonts w:asciiTheme="minorHAnsi" w:hAnsiTheme="minorHAnsi" w:cstheme="minorHAnsi"/>
+          <w:i/>
+          <w:iCs/>
+          <w:lang w:val="ru-RU"/>
         </w:rPr>
         <w:t xml:space="preserve"> }}</w:t>
       </w:r>
@@ -93,41 +126,82 @@
       <w:pPr>
         <w:jc w:val="right"/>
         <w:rPr>
-          <w:rFonts w:ascii="Carlito" w:hAnsi="Carlito"/>
+          <w:rFonts w:asciiTheme="minorHAnsi" w:hAnsiTheme="minorHAnsi" w:cstheme="minorHAnsi"/>
+          <w:i/>
+          <w:iCs/>
+          <w:lang w:val="ru-RU"/>
         </w:rPr>
       </w:pPr>
       <w:r>
         <w:rPr>
-          <w:rFonts w:ascii="Carlito" w:hAnsi="Carlito"/>
+          <w:rFonts w:asciiTheme="minorHAnsi" w:hAnsiTheme="minorHAnsi" w:cstheme="minorHAnsi"/>
           <w:lang w:val="ru-RU"/>
         </w:rPr>
         <w:t>ФИО</w:t>
       </w:r>
       <w:r>
         <w:rPr>
-          <w:rFonts w:ascii="Carlito" w:hAnsi="Carlito"/>
+          <w:rFonts w:asciiTheme="minorHAnsi" w:hAnsiTheme="minorHAnsi" w:cstheme="minorHAnsi"/>
+          <w:lang w:val="ru-RU"/>
+        </w:rPr>
+        <w:t xml:space="preserve"> </w:t>
+      </w:r>
+      <w:r>
+        <w:rPr>
+          <w:rFonts w:asciiTheme="minorHAnsi" w:hAnsiTheme="minorHAnsi" w:cstheme="minorHAnsi"/>
+          <w:lang w:val="ru-RU"/>
+        </w:rPr>
+        <w:t>пациента</w:t>
+      </w:r>
+      <w:r>
+        <w:rPr>
+          <w:rFonts w:asciiTheme="minorHAnsi" w:hAnsiTheme="minorHAnsi" w:cstheme="minorHAnsi"/>
+          <w:lang w:val="ru-RU"/>
         </w:rPr>
         <w:t xml:space="preserve">: </w:t>
       </w:r>
       <w:proofErr w:type="gramStart"/>
       <w:r>
         <w:rPr>
-          <w:rFonts w:ascii="Carlito" w:hAnsi="Carlito"/>
+          <w:rFonts w:asciiTheme="minorHAnsi" w:hAnsiTheme="minorHAnsi" w:cstheme="minorHAnsi"/>
+          <w:i/>
+          <w:iCs/>
+          <w:lang w:val="ru-RU"/>
         </w:rPr>
         <w:t xml:space="preserve">{{ </w:t>
       </w:r>
-      <w:proofErr w:type="spellStart"/>
-      <w:r>
-        <w:rPr>
-          <w:rFonts w:ascii="Carlito" w:hAnsi="Carlito"/>
-        </w:rPr>
-        <w:t>fio</w:t>
-      </w:r>
-      <w:proofErr w:type="spellEnd"/>
+      <w:r>
+        <w:rPr>
+          <w:rFonts w:asciiTheme="minorHAnsi" w:hAnsiTheme="minorHAnsi" w:cstheme="minorHAnsi"/>
+          <w:i/>
+          <w:iCs/>
+        </w:rPr>
+        <w:t>patient</w:t>
+      </w:r>
       <w:proofErr w:type="gramEnd"/>
       <w:r>
         <w:rPr>
-          <w:rFonts w:ascii="Carlito" w:hAnsi="Carlito"/>
+          <w:rFonts w:asciiTheme="minorHAnsi" w:hAnsiTheme="minorHAnsi" w:cstheme="minorHAnsi"/>
+          <w:i/>
+          <w:iCs/>
+          <w:lang w:val="ru-RU"/>
+        </w:rPr>
+        <w:t>_</w:t>
+      </w:r>
+      <w:r>
+        <w:rPr>
+          <w:rFonts w:asciiTheme="minorHAnsi" w:hAnsiTheme="minorHAnsi" w:cstheme="minorHAnsi"/>
+          <w:i/>
+          <w:iCs/>
+        </w:rPr>
+        <w:t>name</w:t>
+      </w:r>
+      <w:r>
+        <w:rPr>
+          <w:rFonts w:asciiTheme="minorHAnsi" w:hAnsiTheme="minorHAnsi" w:cstheme="minorHAnsi"/>
+          <w:i/>
+          <w:iCs/>
+          <w:lang w:val="ru-RU"/>
         </w:rPr>
         <w:t xml:space="preserve"> }}</w:t>
       </w:r>
@@ -136,34 +210,20 @@
       <w:pPr>
         <w:jc w:val="right"/>
         <w:rPr>
-          <w:rFonts w:ascii="Carlito" w:hAnsi="Carlito"/>
+          <w:rFonts w:asciiTheme="minorHAnsi" w:hAnsiTheme="minorHAnsi" w:cstheme="minorHAnsi"/>
           <w:lang w:val="ru-RU"/>
         </w:rPr>
       </w:pPr>
       <w:r>
         <w:rPr>
-          <w:rFonts w:ascii="Carlito" w:hAnsi="Carlito"/>
-          <w:lang w:val="ru-RU"/>
-        </w:rPr>
-        <w:t>Дата</w:t>
-      </w:r>
-      <w:r>
-        <w:rPr>
-          <w:rFonts w:ascii="Carlito" w:hAnsi="Carlito"/>
-          <w:lang w:val="ru-RU"/>
-        </w:rPr>
-        <w:t xml:space="preserve"> </w:t>
-      </w:r>
-      <w:r>
-        <w:rPr>
-          <w:rFonts w:ascii="Carlito" w:hAnsi="Carlito"/>
-          <w:lang w:val="ru-RU"/>
-        </w:rPr>
-        <w:t>рождения</w:t>
-      </w:r>
-      <w:r>
-        <w:rPr>
-          <w:rFonts w:ascii="Carlito" w:hAnsi="Carlito"/>
+          <w:rFonts w:asciiTheme="minorHAnsi" w:hAnsiTheme="minorHAnsi" w:cstheme="minorHAnsi"/>
+          <w:lang w:val="ru-RU"/>
+        </w:rPr>
+        <w:t>Дата рождения</w:t>
+      </w:r>
+      <w:r>
+        <w:rPr>
+          <w:rFonts w:asciiTheme="minorHAnsi" w:hAnsiTheme="minorHAnsi" w:cstheme="minorHAnsi"/>
           <w:lang w:val="ru-RU"/>
         </w:rPr>
         <w:t xml:space="preserve">: </w:t>
@@ -171,21 +231,44 @@
       <w:proofErr w:type="gramStart"/>
       <w:r>
         <w:rPr>
-          <w:rFonts w:ascii="Carlito" w:hAnsi="Carlito"/>
+          <w:rFonts w:asciiTheme="minorHAnsi" w:hAnsiTheme="minorHAnsi" w:cstheme="minorHAnsi"/>
+          <w:i/>
+          <w:iCs/>
           <w:lang w:val="ru-RU"/>
         </w:rPr>
         <w:t xml:space="preserve">{{ </w:t>
       </w:r>
       <w:r>
         <w:rPr>
-          <w:rFonts w:ascii="Carlito" w:hAnsi="Carlito"/>
+          <w:rFonts w:asciiTheme="minorHAnsi" w:hAnsiTheme="minorHAnsi" w:cstheme="minorHAnsi"/>
+          <w:i/>
+          <w:iCs/>
+        </w:rPr>
+        <w:t>patient</w:t>
+      </w:r>
+      <w:proofErr w:type="gramEnd"/>
+      <w:r>
+        <w:rPr>
+          <w:rFonts w:asciiTheme="minorHAnsi" w:hAnsiTheme="minorHAnsi" w:cstheme="minorHAnsi"/>
+          <w:i/>
+          <w:iCs/>
+          <w:lang w:val="ru-RU"/>
+        </w:rPr>
+        <w:t>_</w:t>
+      </w:r>
+      <w:r>
+        <w:rPr>
+          <w:rFonts w:asciiTheme="minorHAnsi" w:hAnsiTheme="minorHAnsi" w:cstheme="minorHAnsi"/>
+          <w:i/>
+          <w:iCs/>
         </w:rPr>
         <w:t>birthday</w:t>
       </w:r>
-      <w:proofErr w:type="gramEnd"/>
-      <w:r>
-        <w:rPr>
-          <w:rFonts w:ascii="Carlito" w:hAnsi="Carlito"/>
+      <w:r>
+        <w:rPr>
+          <w:rFonts w:asciiTheme="minorHAnsi" w:hAnsiTheme="minorHAnsi" w:cstheme="minorHAnsi"/>
+          <w:i/>
+          <w:iCs/>
           <w:lang w:val="ru-RU"/>
         </w:rPr>
         <w:t xml:space="preserve"> }}</w:t>
@@ -195,6 +278,7 @@
       <w:pPr>
         <w:ind w:left="-360"/>
         <w:rPr>
+          <w:rFonts w:asciiTheme="minorHAnsi" w:hAnsiTheme="minorHAnsi" w:cstheme="minorHAnsi"/>
           <w:lang w:val="ru-RU"/>
         </w:rPr>
       </w:pPr>
@@ -202,18 +286,23 @@
     <w:p>
       <w:pPr>
         <w:pStyle w:val="Heading"/>
+        <w:rPr>
+          <w:rFonts w:asciiTheme="minorHAnsi" w:hAnsiTheme="minorHAnsi" w:cstheme="minorHAnsi"/>
+          <w:lang w:val="ru-RU"/>
+        </w:rPr>
       </w:pPr>
       <w:r>
         <w:rPr>
-          <w:lang w:val="ru-RU"/>
-        </w:rPr>
-        <w:t>Записи</w:t>
+          <w:rFonts w:asciiTheme="minorHAnsi" w:hAnsiTheme="minorHAnsi" w:cstheme="minorHAnsi"/>
+          <w:lang w:val="ru-RU"/>
+        </w:rPr>
+        <w:t>Таблица результатов</w:t>
       </w:r>
     </w:p>
     <w:tbl>
       <w:tblPr>
-        <w:tblW w:w="10026" w:type="dxa"/>
-        <w:tblInd w:w="55" w:type="dxa"/>
+        <w:tblW w:w="10155" w:type="dxa"/>
+        <w:jc w:val="center"/>
         <w:tblBorders>
           <w:top w:val="single" w:sz="2" w:space="0" w:color="000000"/>
           <w:left w:val="single" w:sz="2" w:space="0" w:color="000000"/>
@@ -229,18 +318,19 @@
         <w:tblLook w:val="0000" w:firstRow="0" w:lastRow="0" w:firstColumn="0" w:lastColumn="0" w:noHBand="0" w:noVBand="0"/>
       </w:tblPr>
       <w:tblGrid>
-        <w:gridCol w:w="1501"/>
-        <w:gridCol w:w="2319"/>
-        <w:gridCol w:w="1202"/>
-        <w:gridCol w:w="1795"/>
-        <w:gridCol w:w="1458"/>
-        <w:gridCol w:w="1751"/>
+        <w:gridCol w:w="2627"/>
+        <w:gridCol w:w="1583"/>
+        <w:gridCol w:w="2014"/>
+        <w:gridCol w:w="1626"/>
+        <w:gridCol w:w="2305"/>
       </w:tblGrid>
       <w:tr>
+        <w:trPr>
+          <w:jc w:val="center"/>
+        </w:trPr>
         <w:tc>
           <w:tcPr>
-            <w:tcW w:w="3820" w:type="dxa"/>
-            <w:gridSpan w:val="2"/>
+            <w:tcW w:w="2627" w:type="dxa"/>
             <w:tcBorders>
               <w:top w:val="single" w:sz="2" w:space="0" w:color="000000"/>
               <w:left w:val="single" w:sz="2" w:space="0" w:color="000000"/>
@@ -250,12 +340,14 @@
             <w:tcMar>
               <w:left w:w="54" w:type="dxa"/>
             </w:tcMar>
+            <w:vAlign w:val="center"/>
           </w:tcPr>
           <w:p>
             <w:pPr>
               <w:pStyle w:val="TableContents"/>
-              <w:rPr>
-                <w:rFonts w:ascii="Carlito" w:hAnsi="Carlito"/>
+              <w:jc w:val="center"/>
+              <w:rPr>
+                <w:rFonts w:asciiTheme="minorHAnsi" w:hAnsiTheme="minorHAnsi" w:cstheme="minorHAnsi"/>
                 <w:b/>
                 <w:bCs/>
                 <w:lang w:val="ru-RU"/>
@@ -263,18 +355,27 @@
             </w:pPr>
             <w:r>
               <w:rPr>
-                <w:rFonts w:ascii="Carlito" w:hAnsi="Carlito"/>
+                <w:rFonts w:asciiTheme="minorHAnsi" w:hAnsiTheme="minorHAnsi" w:cstheme="minorHAnsi"/>
                 <w:b/>
                 <w:bCs/>
                 <w:lang w:val="ru-RU"/>
               </w:rPr>
-              <w:t>Название записи</w:t>
+              <w:t xml:space="preserve">Название </w:t>
+            </w:r>
+            <w:r>
+              <w:rPr>
+                <w:rFonts w:asciiTheme="minorHAnsi" w:hAnsiTheme="minorHAnsi" w:cstheme="minorHAnsi"/>
+                <w:b/>
+                <w:bCs/>
+                <w:lang w:val="ru-RU"/>
+              </w:rPr>
+              <w:t>записи</w:t>
             </w:r>
           </w:p>
         </w:tc>
         <w:tc>
           <w:tcPr>
-            <w:tcW w:w="1202" w:type="dxa"/>
+            <w:tcW w:w="1583" w:type="dxa"/>
             <w:tcBorders>
               <w:top w:val="single" w:sz="2" w:space="0" w:color="000000"/>
               <w:left w:val="single" w:sz="2" w:space="0" w:color="000000"/>
@@ -282,21 +383,33 @@
               <w:right w:val="single" w:sz="2" w:space="0" w:color="000000"/>
             </w:tcBorders>
             <w:shd w:val="clear" w:color="auto" w:fill="00CCFF"/>
+            <w:vAlign w:val="center"/>
           </w:tcPr>
           <w:p>
             <w:pPr>
               <w:pStyle w:val="TableContents"/>
-              <w:rPr>
-                <w:rFonts w:ascii="Carlito" w:hAnsi="Carlito"/>
+              <w:jc w:val="center"/>
+              <w:rPr>
+                <w:rFonts w:asciiTheme="minorHAnsi" w:hAnsiTheme="minorHAnsi" w:cstheme="minorHAnsi"/>
                 <w:b/>
                 <w:bCs/>
+                <w:lang w:val="ru-RU"/>
               </w:rPr>
             </w:pPr>
+            <w:r>
+              <w:rPr>
+                <w:rFonts w:asciiTheme="minorHAnsi" w:hAnsiTheme="minorHAnsi" w:cstheme="minorHAnsi"/>
+                <w:b/>
+                <w:bCs/>
+                <w:lang w:val="ru-RU"/>
+              </w:rPr>
+              <w:t>Тестируемое слово</w:t>
+            </w:r>
           </w:p>
         </w:tc>
         <w:tc>
           <w:tcPr>
-            <w:tcW w:w="1795" w:type="dxa"/>
+            <w:tcW w:w="2014" w:type="dxa"/>
             <w:tcBorders>
               <w:top w:val="single" w:sz="2" w:space="0" w:color="000000"/>
               <w:left w:val="single" w:sz="2" w:space="0" w:color="000000"/>
@@ -306,29 +419,33 @@
             <w:tcMar>
               <w:left w:w="54" w:type="dxa"/>
             </w:tcMar>
+            <w:vAlign w:val="center"/>
           </w:tcPr>
           <w:p>
             <w:pPr>
               <w:pStyle w:val="TableContents"/>
-              <w:rPr>
-                <w:rFonts w:ascii="Carlito" w:hAnsi="Carlito"/>
+              <w:jc w:val="center"/>
+              <w:rPr>
+                <w:rFonts w:asciiTheme="minorHAnsi" w:hAnsiTheme="minorHAnsi" w:cstheme="minorHAnsi"/>
                 <w:b/>
                 <w:bCs/>
+                <w:lang w:val="ru-RU"/>
               </w:rPr>
             </w:pPr>
             <w:r>
               <w:rPr>
-                <w:rFonts w:ascii="Carlito" w:hAnsi="Carlito"/>
+                <w:rFonts w:asciiTheme="minorHAnsi" w:hAnsiTheme="minorHAnsi" w:cstheme="minorHAnsi"/>
                 <w:b/>
                 <w:bCs/>
-              </w:rPr>
-              <w:t>Quantity</w:t>
+                <w:lang w:val="ru-RU"/>
+              </w:rPr>
+              <w:t>Запись пациента</w:t>
             </w:r>
           </w:p>
         </w:tc>
         <w:tc>
           <w:tcPr>
-            <w:tcW w:w="1458" w:type="dxa"/>
+            <w:tcW w:w="1626" w:type="dxa"/>
             <w:tcBorders>
               <w:top w:val="single" w:sz="2" w:space="0" w:color="000000"/>
               <w:left w:val="single" w:sz="2" w:space="0" w:color="000000"/>
@@ -338,29 +455,33 @@
             <w:tcMar>
               <w:left w:w="54" w:type="dxa"/>
             </w:tcMar>
+            <w:vAlign w:val="center"/>
           </w:tcPr>
           <w:p>
             <w:pPr>
               <w:pStyle w:val="TableContents"/>
-              <w:rPr>
-                <w:rFonts w:ascii="Carlito" w:hAnsi="Carlito"/>
+              <w:jc w:val="center"/>
+              <w:rPr>
+                <w:rFonts w:asciiTheme="minorHAnsi" w:hAnsiTheme="minorHAnsi" w:cstheme="minorHAnsi"/>
                 <w:b/>
                 <w:bCs/>
+                <w:lang w:val="ru-RU"/>
               </w:rPr>
             </w:pPr>
             <w:r>
               <w:rPr>
-                <w:rFonts w:ascii="Carlito" w:hAnsi="Carlito"/>
+                <w:rFonts w:asciiTheme="minorHAnsi" w:hAnsiTheme="minorHAnsi" w:cstheme="minorHAnsi"/>
                 <w:b/>
                 <w:bCs/>
-              </w:rPr>
-              <w:t>Rate</w:t>
+                <w:lang w:val="ru-RU"/>
+              </w:rPr>
+              <w:t>Корректность</w:t>
             </w:r>
           </w:p>
         </w:tc>
         <w:tc>
           <w:tcPr>
-            <w:tcW w:w="1751" w:type="dxa"/>
+            <w:tcW w:w="2305" w:type="dxa"/>
             <w:tcBorders>
               <w:top w:val="single" w:sz="2" w:space="0" w:color="000000"/>
               <w:left w:val="single" w:sz="2" w:space="0" w:color="000000"/>
@@ -371,47 +492,348 @@
             <w:tcMar>
               <w:left w:w="54" w:type="dxa"/>
             </w:tcMar>
+            <w:vAlign w:val="center"/>
           </w:tcPr>
           <w:p>
             <w:pPr>
               <w:pStyle w:val="TableContents"/>
-              <w:rPr>
-                <w:rFonts w:ascii="Carlito" w:hAnsi="Carlito"/>
+              <w:jc w:val="center"/>
+              <w:rPr>
+                <w:rFonts w:asciiTheme="minorHAnsi" w:hAnsiTheme="minorHAnsi" w:cstheme="minorHAnsi"/>
                 <w:b/>
                 <w:bCs/>
+                <w:lang w:val="ru-RU"/>
               </w:rPr>
             </w:pPr>
             <w:r>
               <w:rPr>
-                <w:rFonts w:ascii="Carlito" w:hAnsi="Carlito"/>
+                <w:rFonts w:asciiTheme="minorHAnsi" w:hAnsiTheme="minorHAnsi" w:cstheme="minorHAnsi"/>
                 <w:b/>
                 <w:bCs/>
-              </w:rPr>
-              <w:t>Amount</w:t>
+                <w:lang w:val="ru-RU"/>
+              </w:rPr>
+              <w:t>Комментарий</w:t>
             </w:r>
           </w:p>
         </w:tc>
       </w:tr>
       <w:tr>
+        <w:trPr>
+          <w:jc w:val="center"/>
+        </w:trPr>
         <w:tc>
           <w:tcPr>
-            <w:tcW w:w="1501" w:type="dxa"/>
+            <w:tcW w:w="10155" w:type="dxa"/>
+            <w:gridSpan w:val="5"/>
             <w:tcBorders>
               <w:left w:val="single" w:sz="2" w:space="0" w:color="000000"/>
               <w:bottom w:val="single" w:sz="2" w:space="0" w:color="000000"/>
               <w:right w:val="single" w:sz="2" w:space="0" w:color="000000"/>
             </w:tcBorders>
+            <w:vAlign w:val="center"/>
           </w:tcPr>
           <w:p>
             <w:pPr>
               <w:pStyle w:val="TableContents"/>
+              <w:rPr>
+                <w:rFonts w:asciiTheme="minorHAnsi" w:hAnsiTheme="minorHAnsi" w:cstheme="minorHAnsi"/>
+                <w:sz w:val="20"/>
+                <w:szCs w:val="20"/>
+              </w:rPr>
             </w:pPr>
+            <w:r>
+              <w:rPr>
+                <w:rFonts w:asciiTheme="minorHAnsi" w:hAnsiTheme="minorHAnsi" w:cstheme="minorHAnsi"/>
+                <w:sz w:val="20"/>
+                <w:szCs w:val="20"/>
+              </w:rPr>
+              <w:t xml:space="preserve">{%tr for item in </w:t>
+            </w:r>
+            <w:proofErr w:type="spellStart"/>
+            <w:r>
+              <w:rPr>
+                <w:rFonts w:asciiTheme="minorHAnsi" w:hAnsiTheme="minorHAnsi" w:cstheme="minorHAnsi"/>
+                <w:sz w:val="20"/>
+                <w:szCs w:val="20"/>
+              </w:rPr>
+              <w:t>patient_results</w:t>
+            </w:r>
+            <w:proofErr w:type="spellEnd"/>
+            <w:r>
+              <w:rPr>
+                <w:rFonts w:asciiTheme="minorHAnsi" w:hAnsiTheme="minorHAnsi" w:cstheme="minorHAnsi"/>
+                <w:sz w:val="20"/>
+                <w:szCs w:val="20"/>
+              </w:rPr>
+              <w:t xml:space="preserve"> </w:t>
+            </w:r>
+            <w:r>
+              <w:rPr>
+                <w:rFonts w:asciiTheme="minorHAnsi" w:hAnsiTheme="minorHAnsi" w:cstheme="minorHAnsi"/>
+                <w:sz w:val="20"/>
+                <w:szCs w:val="20"/>
+              </w:rPr>
+              <w:t>%}</w:t>
+            </w:r>
+          </w:p>
+        </w:tc>
+      </w:tr>
+      <w:tr>
+        <w:trPr>
+          <w:jc w:val="center"/>
+        </w:trPr>
+        <w:tc>
+          <w:tcPr>
+            <w:tcW w:w="2627" w:type="dxa"/>
+            <w:tcBorders>
+              <w:left w:val="single" w:sz="2" w:space="0" w:color="000000"/>
+              <w:bottom w:val="single" w:sz="2" w:space="0" w:color="000000"/>
+            </w:tcBorders>
+            <w:shd w:val="clear" w:color="auto" w:fill="auto"/>
+            <w:tcMar>
+              <w:left w:w="54" w:type="dxa"/>
+            </w:tcMar>
+            <w:vAlign w:val="center"/>
+          </w:tcPr>
+          <w:p>
+            <w:pPr>
+              <w:pStyle w:val="TableContents"/>
+              <w:jc w:val="center"/>
+              <w:rPr>
+                <w:rFonts w:asciiTheme="minorHAnsi" w:hAnsiTheme="minorHAnsi" w:cstheme="minorHAnsi"/>
+              </w:rPr>
+            </w:pPr>
+            <w:proofErr w:type="gramStart"/>
+            <w:r>
+              <w:rPr>
+                <w:rFonts w:asciiTheme="minorHAnsi" w:hAnsiTheme="minorHAnsi" w:cstheme="minorHAnsi"/>
+              </w:rPr>
+              <w:t xml:space="preserve">{{ </w:t>
+            </w:r>
+            <w:proofErr w:type="spellStart"/>
+            <w:r>
+              <w:rPr>
+                <w:rFonts w:asciiTheme="minorHAnsi" w:hAnsiTheme="minorHAnsi" w:cstheme="minorHAnsi"/>
+              </w:rPr>
+              <w:t>item</w:t>
+            </w:r>
+            <w:proofErr w:type="gramEnd"/>
+            <w:r>
+              <w:rPr>
+                <w:rFonts w:asciiTheme="minorHAnsi" w:hAnsiTheme="minorHAnsi" w:cstheme="minorHAnsi"/>
+              </w:rPr>
+              <w:t>.</w:t>
+            </w:r>
+            <w:r>
+              <w:rPr>
+                <w:rFonts w:asciiTheme="minorHAnsi" w:hAnsiTheme="minorHAnsi" w:cstheme="minorHAnsi"/>
+              </w:rPr>
+              <w:t>initialAudioFilePath</w:t>
+            </w:r>
+            <w:proofErr w:type="spellEnd"/>
+            <w:r>
+              <w:rPr>
+                <w:rFonts w:asciiTheme="minorHAnsi" w:hAnsiTheme="minorHAnsi" w:cstheme="minorHAnsi"/>
+              </w:rPr>
+              <w:t xml:space="preserve"> </w:t>
+            </w:r>
+            <w:r>
+              <w:rPr>
+                <w:rFonts w:asciiTheme="minorHAnsi" w:hAnsiTheme="minorHAnsi" w:cstheme="minorHAnsi"/>
+              </w:rPr>
+              <w:t>| title</w:t>
+            </w:r>
+            <w:r>
+              <w:rPr>
+                <w:rFonts w:asciiTheme="minorHAnsi" w:hAnsiTheme="minorHAnsi" w:cstheme="minorHAnsi"/>
+              </w:rPr>
+              <w:t xml:space="preserve"> </w:t>
+            </w:r>
+            <w:r>
+              <w:rPr>
+                <w:rFonts w:asciiTheme="minorHAnsi" w:hAnsiTheme="minorHAnsi" w:cstheme="minorHAnsi"/>
+              </w:rPr>
+              <w:t>}}</w:t>
+            </w:r>
           </w:p>
         </w:tc>
         <w:tc>
           <w:tcPr>
-            <w:tcW w:w="8525" w:type="dxa"/>
-            <w:gridSpan w:val="5"/>
+            <w:tcW w:w="1583" w:type="dxa"/>
+            <w:tcBorders>
+              <w:left w:val="single" w:sz="2" w:space="0" w:color="000000"/>
+              <w:bottom w:val="single" w:sz="2" w:space="0" w:color="000000"/>
+              <w:right w:val="single" w:sz="2" w:space="0" w:color="000000"/>
+            </w:tcBorders>
+            <w:vAlign w:val="center"/>
+          </w:tcPr>
+          <w:p>
+            <w:pPr>
+              <w:pStyle w:val="TableContents"/>
+              <w:jc w:val="center"/>
+              <w:rPr>
+                <w:rFonts w:asciiTheme="minorHAnsi" w:hAnsiTheme="minorHAnsi" w:cstheme="minorHAnsi"/>
+              </w:rPr>
+            </w:pPr>
+            <w:proofErr w:type="gramStart"/>
+            <w:r>
+              <w:rPr>
+                <w:rFonts w:asciiTheme="minorHAnsi" w:hAnsiTheme="minorHAnsi" w:cstheme="minorHAnsi"/>
+              </w:rPr>
+              <w:t xml:space="preserve">{{ </w:t>
+            </w:r>
+            <w:proofErr w:type="spellStart"/>
+            <w:r>
+              <w:rPr>
+                <w:rFonts w:asciiTheme="minorHAnsi" w:hAnsiTheme="minorHAnsi" w:cstheme="minorHAnsi"/>
+              </w:rPr>
+              <w:t>item</w:t>
+            </w:r>
+            <w:proofErr w:type="gramEnd"/>
+            <w:r>
+              <w:rPr>
+                <w:rFonts w:asciiTheme="minorHAnsi" w:hAnsiTheme="minorHAnsi" w:cstheme="minorHAnsi"/>
+              </w:rPr>
+              <w:t>.</w:t>
+            </w:r>
+            <w:r>
+              <w:rPr>
+                <w:rFonts w:asciiTheme="minorHAnsi" w:hAnsiTheme="minorHAnsi" w:cstheme="minorHAnsi"/>
+              </w:rPr>
+              <w:t>initialText</w:t>
+            </w:r>
+            <w:proofErr w:type="spellEnd"/>
+            <w:r>
+              <w:rPr>
+                <w:rFonts w:asciiTheme="minorHAnsi" w:hAnsiTheme="minorHAnsi" w:cstheme="minorHAnsi"/>
+              </w:rPr>
+              <w:t xml:space="preserve"> }}</w:t>
+            </w:r>
+          </w:p>
+        </w:tc>
+        <w:tc>
+          <w:tcPr>
+            <w:tcW w:w="2014" w:type="dxa"/>
+            <w:tcBorders>
+              <w:left w:val="single" w:sz="2" w:space="0" w:color="000000"/>
+              <w:bottom w:val="single" w:sz="2" w:space="0" w:color="000000"/>
+            </w:tcBorders>
+            <w:shd w:val="clear" w:color="auto" w:fill="auto"/>
+            <w:tcMar>
+              <w:left w:w="54" w:type="dxa"/>
+            </w:tcMar>
+            <w:vAlign w:val="center"/>
+          </w:tcPr>
+          <w:p>
+            <w:pPr>
+              <w:pStyle w:val="TableContents"/>
+              <w:jc w:val="center"/>
+              <w:rPr>
+                <w:rFonts w:asciiTheme="minorHAnsi" w:hAnsiTheme="minorHAnsi" w:cstheme="minorHAnsi"/>
+              </w:rPr>
+            </w:pPr>
+            <w:proofErr w:type="gramStart"/>
+            <w:r>
+              <w:rPr>
+                <w:rFonts w:asciiTheme="minorHAnsi" w:hAnsiTheme="minorHAnsi" w:cstheme="minorHAnsi"/>
+              </w:rPr>
+              <w:t>{{</w:t>
+            </w:r>
+            <w:r>
+              <w:rPr>
+                <w:rFonts w:asciiTheme="minorHAnsi" w:hAnsiTheme="minorHAnsi" w:cstheme="minorHAnsi"/>
+              </w:rPr>
+              <w:t xml:space="preserve"> </w:t>
+            </w:r>
+            <w:proofErr w:type="spellStart"/>
+            <w:r>
+              <w:rPr>
+                <w:rFonts w:asciiTheme="minorHAnsi" w:hAnsiTheme="minorHAnsi" w:cstheme="minorHAnsi"/>
+              </w:rPr>
+              <w:t>item</w:t>
+            </w:r>
+            <w:proofErr w:type="gramEnd"/>
+            <w:r>
+              <w:rPr>
+                <w:rFonts w:asciiTheme="minorHAnsi" w:hAnsiTheme="minorHAnsi" w:cstheme="minorHAnsi"/>
+              </w:rPr>
+              <w:t>.</w:t>
+            </w:r>
+            <w:r>
+              <w:rPr>
+                <w:rFonts w:asciiTheme="minorHAnsi" w:hAnsiTheme="minorHAnsi" w:cstheme="minorHAnsi"/>
+              </w:rPr>
+              <w:t>resultTest</w:t>
+            </w:r>
+            <w:proofErr w:type="spellEnd"/>
+            <w:r>
+              <w:rPr>
+                <w:rFonts w:asciiTheme="minorHAnsi" w:hAnsiTheme="minorHAnsi" w:cstheme="minorHAnsi"/>
+              </w:rPr>
+              <w:t xml:space="preserve"> </w:t>
+            </w:r>
+            <w:r>
+              <w:rPr>
+                <w:rFonts w:asciiTheme="minorHAnsi" w:hAnsiTheme="minorHAnsi" w:cstheme="minorHAnsi"/>
+              </w:rPr>
+              <w:t>}}</w:t>
+            </w:r>
+          </w:p>
+        </w:tc>
+        <w:tc>
+          <w:tcPr>
+            <w:tcW w:w="1626" w:type="dxa"/>
+            <w:tcBorders>
+              <w:left w:val="single" w:sz="2" w:space="0" w:color="000000"/>
+              <w:bottom w:val="single" w:sz="2" w:space="0" w:color="000000"/>
+            </w:tcBorders>
+            <w:shd w:val="clear" w:color="auto" w:fill="auto"/>
+            <w:tcMar>
+              <w:left w:w="54" w:type="dxa"/>
+            </w:tcMar>
+            <w:vAlign w:val="center"/>
+          </w:tcPr>
+          <w:p>
+            <w:pPr>
+              <w:pStyle w:val="TableContents"/>
+              <w:jc w:val="center"/>
+              <w:rPr>
+                <w:rFonts w:asciiTheme="minorHAnsi" w:hAnsiTheme="minorHAnsi" w:cstheme="minorHAnsi"/>
+              </w:rPr>
+            </w:pPr>
+            <w:r>
+              <w:rPr>
+                <w:rFonts w:asciiTheme="minorHAnsi" w:hAnsiTheme="minorHAnsi" w:cstheme="minorHAnsi"/>
+              </w:rPr>
+              <w:t xml:space="preserve">{% if </w:t>
+            </w:r>
+            <w:proofErr w:type="spellStart"/>
+            <w:proofErr w:type="gramStart"/>
+            <w:r>
+              <w:rPr>
+                <w:rFonts w:asciiTheme="minorHAnsi" w:hAnsiTheme="minorHAnsi" w:cstheme="minorHAnsi"/>
+              </w:rPr>
+              <w:t>item.isCorrect</w:t>
+            </w:r>
+            <w:proofErr w:type="spellEnd"/>
+            <w:proofErr w:type="gramEnd"/>
+            <w:r>
+              <w:rPr>
+                <w:rFonts w:asciiTheme="minorHAnsi" w:hAnsiTheme="minorHAnsi" w:cstheme="minorHAnsi"/>
+              </w:rPr>
+              <w:t xml:space="preserve"> %} + {% else %} </w:t>
+            </w:r>
+            <w:r>
+              <w:rPr>
+                <w:rFonts w:asciiTheme="minorHAnsi" w:hAnsiTheme="minorHAnsi" w:cstheme="minorHAnsi"/>
+              </w:rPr>
+              <w:t>– {% endif %}</w:t>
+            </w:r>
+          </w:p>
+        </w:tc>
+        <w:tc>
+          <w:tcPr>
+            <w:tcW w:w="2305" w:type="dxa"/>
             <w:tcBorders>
               <w:left w:val="single" w:sz="2" w:space="0" w:color="000000"/>
               <w:bottom w:val="single" w:sz="2" w:space="0" w:color="000000"/>
@@ -421,217 +843,59 @@
             <w:tcMar>
               <w:left w:w="54" w:type="dxa"/>
             </w:tcMar>
+            <w:vAlign w:val="center"/>
           </w:tcPr>
           <w:p>
             <w:pPr>
               <w:pStyle w:val="TableContents"/>
+              <w:jc w:val="center"/>
+              <w:rPr>
+                <w:rFonts w:asciiTheme="minorHAnsi" w:hAnsiTheme="minorHAnsi" w:cstheme="minorHAnsi"/>
+              </w:rPr>
             </w:pPr>
-            <w:r>
-              <w:t>{%</w:t>
+            <w:proofErr w:type="gramStart"/>
+            <w:r>
+              <w:rPr>
+                <w:rFonts w:asciiTheme="minorHAnsi" w:hAnsiTheme="minorHAnsi" w:cstheme="minorHAnsi"/>
+              </w:rPr>
+              <w:t>{{</w:t>
+            </w:r>
+            <w:r>
+              <w:rPr>
+                <w:rFonts w:asciiTheme="minorHAnsi" w:hAnsiTheme="minorHAnsi" w:cstheme="minorHAnsi"/>
+              </w:rPr>
+              <w:t xml:space="preserve"> </w:t>
             </w:r>
             <w:proofErr w:type="spellStart"/>
             <w:r>
-              <w:t>tr</w:t>
+              <w:rPr>
+                <w:rFonts w:asciiTheme="minorHAnsi" w:hAnsiTheme="minorHAnsi" w:cstheme="minorHAnsi"/>
+              </w:rPr>
+              <w:t>item</w:t>
+            </w:r>
+            <w:proofErr w:type="gramEnd"/>
+            <w:r>
+              <w:rPr>
+                <w:rFonts w:asciiTheme="minorHAnsi" w:hAnsiTheme="minorHAnsi" w:cstheme="minorHAnsi"/>
+              </w:rPr>
+              <w:t>.</w:t>
+            </w:r>
+            <w:r>
+              <w:rPr>
+                <w:rFonts w:asciiTheme="minorHAnsi" w:hAnsiTheme="minorHAnsi" w:cstheme="minorHAnsi"/>
+              </w:rPr>
+              <w:t>commentText</w:t>
             </w:r>
             <w:proofErr w:type="spellEnd"/>
             <w:r>
-              <w:t xml:space="preserve"> for item in </w:t>
-            </w:r>
-            <w:proofErr w:type="spellStart"/>
-            <w:r>
-              <w:t>row_contents</w:t>
-            </w:r>
-            <w:proofErr w:type="spellEnd"/>
-            <w:r>
-              <w:t xml:space="preserve"> %}</w:t>
-            </w:r>
-          </w:p>
-        </w:tc>
-      </w:tr>
-      <w:tr>
-        <w:tc>
-          <w:tcPr>
-            <w:tcW w:w="3820" w:type="dxa"/>
-            <w:gridSpan w:val="2"/>
-            <w:tcBorders>
-              <w:left w:val="single" w:sz="2" w:space="0" w:color="000000"/>
-              <w:bottom w:val="single" w:sz="2" w:space="0" w:color="000000"/>
-            </w:tcBorders>
-            <w:shd w:val="clear" w:color="auto" w:fill="auto"/>
-            <w:tcMar>
-              <w:left w:w="54" w:type="dxa"/>
-            </w:tcMar>
-          </w:tcPr>
-          <w:p>
-            <w:pPr>
-              <w:pStyle w:val="TableContents"/>
-              <w:rPr>
-                <w:rFonts w:ascii="Arial" w:hAnsi="Arial"/>
-              </w:rPr>
-            </w:pPr>
-            <w:r>
-              <w:rPr>
-                <w:rFonts w:ascii="Arial" w:hAnsi="Arial"/>
-              </w:rPr>
-              <w:t xml:space="preserve">{{ </w:t>
-            </w:r>
-            <w:proofErr w:type="spellStart"/>
-            <w:r>
-              <w:rPr>
-                <w:rFonts w:ascii="Arial" w:hAnsi="Arial"/>
-              </w:rPr>
-              <w:t>item.description</w:t>
-            </w:r>
-            <w:proofErr w:type="spellEnd"/>
-            <w:r>
-              <w:rPr>
-                <w:rFonts w:ascii="Arial" w:hAnsi="Arial"/>
-              </w:rPr>
-              <w:t xml:space="preserve"> }}</w:t>
-            </w:r>
-          </w:p>
-        </w:tc>
-        <w:tc>
-          <w:tcPr>
-            <w:tcW w:w="1202" w:type="dxa"/>
-            <w:tcBorders>
-              <w:left w:val="single" w:sz="2" w:space="0" w:color="000000"/>
-              <w:bottom w:val="single" w:sz="2" w:space="0" w:color="000000"/>
-              <w:right w:val="single" w:sz="2" w:space="0" w:color="000000"/>
-            </w:tcBorders>
-          </w:tcPr>
-          <w:p>
-            <w:pPr>
-              <w:pStyle w:val="TableContents"/>
-              <w:jc w:val="right"/>
-              <w:rPr>
-                <w:rFonts w:ascii="Arial" w:hAnsi="Arial"/>
-              </w:rPr>
-            </w:pPr>
-          </w:p>
-        </w:tc>
-        <w:tc>
-          <w:tcPr>
-            <w:tcW w:w="1795" w:type="dxa"/>
-            <w:tcBorders>
-              <w:left w:val="single" w:sz="2" w:space="0" w:color="000000"/>
-              <w:bottom w:val="single" w:sz="2" w:space="0" w:color="000000"/>
-            </w:tcBorders>
-            <w:shd w:val="clear" w:color="auto" w:fill="auto"/>
-            <w:tcMar>
-              <w:left w:w="54" w:type="dxa"/>
-            </w:tcMar>
-          </w:tcPr>
-          <w:p>
-            <w:pPr>
-              <w:pStyle w:val="TableContents"/>
-              <w:jc w:val="right"/>
-              <w:rPr>
-                <w:rFonts w:ascii="Arial" w:hAnsi="Arial"/>
-              </w:rPr>
-            </w:pPr>
-            <w:r>
-              <w:rPr>
-                <w:rFonts w:ascii="Arial" w:hAnsi="Arial"/>
-              </w:rPr>
-              <w:t>{{</w:t>
-            </w:r>
-            <w:proofErr w:type="spellStart"/>
-            <w:r>
-              <w:rPr>
-                <w:rFonts w:ascii="Arial" w:hAnsi="Arial"/>
-              </w:rPr>
-              <w:t>item.quantity</w:t>
-            </w:r>
-            <w:proofErr w:type="spellEnd"/>
-            <w:r>
-              <w:rPr>
-                <w:rFonts w:ascii="Arial" w:hAnsi="Arial"/>
-              </w:rPr>
-              <w:t>}}</w:t>
-            </w:r>
-          </w:p>
-        </w:tc>
-        <w:tc>
-          <w:tcPr>
-            <w:tcW w:w="1458" w:type="dxa"/>
-            <w:tcBorders>
-              <w:left w:val="single" w:sz="2" w:space="0" w:color="000000"/>
-              <w:bottom w:val="single" w:sz="2" w:space="0" w:color="000000"/>
-            </w:tcBorders>
-            <w:shd w:val="clear" w:color="auto" w:fill="auto"/>
-            <w:tcMar>
-              <w:left w:w="54" w:type="dxa"/>
-            </w:tcMar>
-          </w:tcPr>
-          <w:p>
-            <w:pPr>
-              <w:pStyle w:val="TableContents"/>
-              <w:jc w:val="right"/>
-              <w:rPr>
-                <w:rFonts w:ascii="Arial" w:hAnsi="Arial"/>
-              </w:rPr>
-            </w:pPr>
-            <w:r>
-              <w:rPr>
-                <w:rFonts w:ascii="Arial" w:hAnsi="Arial"/>
-              </w:rPr>
-              <w:t>{{</w:t>
-            </w:r>
-            <w:proofErr w:type="spellStart"/>
-            <w:r>
-              <w:rPr>
-                <w:rFonts w:ascii="Arial" w:hAnsi="Arial"/>
-              </w:rPr>
-              <w:t>item.rate</w:t>
-            </w:r>
-            <w:proofErr w:type="spellEnd"/>
-            <w:r>
-              <w:rPr>
-                <w:rFonts w:ascii="Arial" w:hAnsi="Arial"/>
-              </w:rPr>
-              <w:t>}}</w:t>
-            </w:r>
-          </w:p>
-        </w:tc>
-        <w:tc>
-          <w:tcPr>
-            <w:tcW w:w="1751" w:type="dxa"/>
-            <w:tcBorders>
-              <w:left w:val="single" w:sz="2" w:space="0" w:color="000000"/>
-              <w:bottom w:val="single" w:sz="2" w:space="0" w:color="000000"/>
-              <w:right w:val="single" w:sz="2" w:space="0" w:color="000000"/>
-            </w:tcBorders>
-            <w:shd w:val="clear" w:color="auto" w:fill="auto"/>
-            <w:tcMar>
-              <w:left w:w="54" w:type="dxa"/>
-            </w:tcMar>
-          </w:tcPr>
-          <w:p>
-            <w:pPr>
-              <w:pStyle w:val="TableContents"/>
-              <w:jc w:val="right"/>
-              <w:rPr>
-                <w:rFonts w:ascii="Arial" w:hAnsi="Arial"/>
-              </w:rPr>
-            </w:pPr>
-            <w:r>
-              <w:rPr>
-                <w:rFonts w:ascii="Arial" w:hAnsi="Arial"/>
-              </w:rPr>
-              <w:t>{{</w:t>
-            </w:r>
-            <w:proofErr w:type="spellStart"/>
-            <w:r>
-              <w:rPr>
-                <w:rFonts w:ascii="Arial" w:hAnsi="Arial"/>
-              </w:rPr>
-              <w:t>item.amount</w:t>
-            </w:r>
-            <w:proofErr w:type="spellEnd"/>
-            <w:r>
-              <w:rPr>
-                <w:rFonts w:ascii="Arial" w:hAnsi="Arial"/>
+              <w:rPr>
+                <w:rFonts w:asciiTheme="minorHAnsi" w:hAnsiTheme="minorHAnsi" w:cstheme="minorHAnsi"/>
+              </w:rPr>
+              <w:t xml:space="preserve"> </w:t>
+            </w:r>
+            <w:r>
+              <w:rPr>
+                <w:rFonts w:asciiTheme="minorHAnsi" w:hAnsiTheme="minorHAnsi" w:cstheme="minorHAnsi"/>
               </w:rPr>
               <w:t>}}</w:t>
             </w:r>
@@ -641,68 +905,77 @@
       <w:tr>
         <w:trPr>
           <w:trHeight w:val="434"/>
+          <w:jc w:val="center"/>
         </w:trPr>
         <w:tc>
           <w:tcPr>
-            <w:tcW w:w="1501" w:type="dxa"/>
-            <w:tcBorders>
-              <w:left w:val="single" w:sz="2" w:space="0" w:color="000000"/>
-              <w:bottom w:val="single" w:sz="2" w:space="0" w:color="000000"/>
-              <w:right w:val="single" w:sz="2" w:space="0" w:color="000000"/>
-            </w:tcBorders>
-          </w:tcPr>
-          <w:p>
-            <w:pPr>
-              <w:pStyle w:val="TableContents"/>
-            </w:pPr>
-          </w:p>
-        </w:tc>
-        <w:tc>
-          <w:tcPr>
-            <w:tcW w:w="8525" w:type="dxa"/>
+            <w:tcW w:w="10155" w:type="dxa"/>
             <w:gridSpan w:val="5"/>
             <w:tcBorders>
               <w:left w:val="single" w:sz="2" w:space="0" w:color="000000"/>
               <w:bottom w:val="single" w:sz="2" w:space="0" w:color="000000"/>
               <w:right w:val="single" w:sz="2" w:space="0" w:color="000000"/>
             </w:tcBorders>
-            <w:shd w:val="clear" w:color="auto" w:fill="auto"/>
-            <w:tcMar>
-              <w:left w:w="54" w:type="dxa"/>
-            </w:tcMar>
+            <w:vAlign w:val="center"/>
           </w:tcPr>
           <w:p>
             <w:pPr>
               <w:pStyle w:val="TableContents"/>
+              <w:rPr>
+                <w:rFonts w:asciiTheme="minorHAnsi" w:hAnsiTheme="minorHAnsi" w:cstheme="minorHAnsi"/>
+                <w:sz w:val="20"/>
+                <w:szCs w:val="20"/>
+              </w:rPr>
             </w:pPr>
             <w:r>
-              <w:t>{%</w:t>
+              <w:rPr>
+                <w:rFonts w:asciiTheme="minorHAnsi" w:hAnsiTheme="minorHAnsi" w:cstheme="minorHAnsi"/>
+                <w:sz w:val="20"/>
+                <w:szCs w:val="20"/>
+              </w:rPr>
+              <w:t xml:space="preserve">{%tr </w:t>
             </w:r>
             <w:proofErr w:type="spellStart"/>
             <w:r>
-              <w:t>tr</w:t>
+              <w:rPr>
+                <w:rFonts w:asciiTheme="minorHAnsi" w:hAnsiTheme="minorHAnsi" w:cstheme="minorHAnsi"/>
+                <w:sz w:val="20"/>
+                <w:szCs w:val="20"/>
+              </w:rPr>
+              <w:t>endfor</w:t>
             </w:r>
             <w:proofErr w:type="spellEnd"/>
             <w:r>
+              <w:rPr>
+                <w:rFonts w:asciiTheme="minorHAnsi" w:hAnsiTheme="minorHAnsi" w:cstheme="minorHAnsi"/>
+                <w:sz w:val="20"/>
+                <w:szCs w:val="20"/>
+              </w:rPr>
               <w:t xml:space="preserve"> </w:t>
             </w:r>
-            <w:proofErr w:type="spellStart"/>
-            <w:r>
-              <w:t>endfor</w:t>
-            </w:r>
-            <w:proofErr w:type="spellEnd"/>
-            <w:r>
-              <w:t xml:space="preserve"> %}</w:t>
+            <w:r>
+              <w:rPr>
+                <w:rFonts w:asciiTheme="minorHAnsi" w:hAnsiTheme="minorHAnsi" w:cstheme="minorHAnsi"/>
+                <w:sz w:val="20"/>
+                <w:szCs w:val="20"/>
+              </w:rPr>
+              <w:t>%}</w:t>
             </w:r>
           </w:p>
         </w:tc>
       </w:tr>
     </w:tbl>
-    <w:p/>
+    <w:p>
+      <w:pPr>
+        <w:rPr>
+          <w:rFonts w:asciiTheme="minorHAnsi" w:hAnsiTheme="minorHAnsi" w:cstheme="minorHAnsi"/>
+        </w:rPr>
+      </w:pPr>
+    </w:p>
     <w:tbl>
       <w:tblPr>
-        <w:tblW w:w="2947" w:type="dxa"/>
-        <w:tblInd w:w="7085" w:type="dxa"/>
+        <w:tblW w:w="5915" w:type="dxa"/>
+        <w:jc w:val="right"/>
         <w:tblBorders>
           <w:top w:val="single" w:sz="2" w:space="0" w:color="000000"/>
           <w:left w:val="single" w:sz="2" w:space="0" w:color="000000"/>
@@ -718,13 +991,16 @@
         <w:tblLook w:val="0000" w:firstRow="0" w:lastRow="0" w:firstColumn="0" w:lastColumn="0" w:noHBand="0" w:noVBand="0"/>
       </w:tblPr>
       <w:tblGrid>
-        <w:gridCol w:w="1521"/>
-        <w:gridCol w:w="1426"/>
+        <w:gridCol w:w="3258"/>
+        <w:gridCol w:w="2657"/>
       </w:tblGrid>
       <w:tr>
+        <w:trPr>
+          <w:jc w:val="right"/>
+        </w:trPr>
         <w:tc>
           <w:tcPr>
-            <w:tcW w:w="1521" w:type="dxa"/>
+            <w:tcW w:w="3258" w:type="dxa"/>
             <w:tcBorders>
               <w:top w:val="single" w:sz="2" w:space="0" w:color="000000"/>
               <w:left w:val="single" w:sz="2" w:space="0" w:color="000000"/>
@@ -734,26 +1010,29 @@
             <w:tcMar>
               <w:left w:w="54" w:type="dxa"/>
             </w:tcMar>
+            <w:vAlign w:val="center"/>
           </w:tcPr>
           <w:p>
             <w:pPr>
               <w:pStyle w:val="TableContents"/>
-              <w:jc w:val="right"/>
-              <w:rPr>
-                <w:rFonts w:ascii="Arial" w:hAnsi="Arial"/>
+              <w:jc w:val="center"/>
+              <w:rPr>
+                <w:rFonts w:asciiTheme="minorHAnsi" w:hAnsiTheme="minorHAnsi" w:cstheme="minorHAnsi"/>
+                <w:lang w:val="ru-RU"/>
               </w:rPr>
             </w:pPr>
             <w:r>
               <w:rPr>
-                <w:rFonts w:ascii="Arial" w:hAnsi="Arial"/>
-              </w:rPr>
-              <w:t>Subtotal</w:t>
+                <w:rFonts w:asciiTheme="minorHAnsi" w:hAnsiTheme="minorHAnsi" w:cstheme="minorHAnsi"/>
+                <w:lang w:val="ru-RU"/>
+              </w:rPr>
+              <w:t>Шум</w:t>
             </w:r>
           </w:p>
         </w:tc>
         <w:tc>
           <w:tcPr>
-            <w:tcW w:w="1426" w:type="dxa"/>
+            <w:tcW w:w="2657" w:type="dxa"/>
             <w:tcBorders>
               <w:top w:val="single" w:sz="2" w:space="0" w:color="000000"/>
               <w:left w:val="single" w:sz="2" w:space="0" w:color="000000"/>
@@ -764,27 +1043,142 @@
             <w:tcMar>
               <w:left w:w="54" w:type="dxa"/>
             </w:tcMar>
+            <w:vAlign w:val="center"/>
           </w:tcPr>
           <w:p>
             <w:pPr>
-              <w:jc w:val="right"/>
-              <w:rPr>
-                <w:rFonts w:ascii="Arial" w:hAnsi="Arial"/>
+              <w:jc w:val="center"/>
+              <w:rPr>
+                <w:rFonts w:asciiTheme="minorHAnsi" w:hAnsiTheme="minorHAnsi" w:cstheme="minorHAnsi"/>
+                <w:lang w:val="ru-RU"/>
               </w:rPr>
             </w:pPr>
             <w:r>
               <w:rPr>
-                <w:rFonts w:ascii="Arial" w:hAnsi="Arial"/>
-              </w:rPr>
-              <w:t>{{ subtotal }}</w:t>
+                <w:rFonts w:asciiTheme="minorHAnsi" w:hAnsiTheme="minorHAnsi" w:cstheme="minorHAnsi"/>
+                <w:lang w:val="ru-RU"/>
+              </w:rPr>
+              <w:t>{</w:t>
+            </w:r>
+            <w:r>
+              <w:rPr>
+                <w:rFonts w:asciiTheme="minorHAnsi" w:hAnsiTheme="minorHAnsi" w:cstheme="minorHAnsi"/>
+                <w:lang w:val="ru-RU"/>
+              </w:rPr>
+              <w:t xml:space="preserve">% </w:t>
+            </w:r>
+            <w:r>
+              <w:rPr>
+                <w:rFonts w:asciiTheme="minorHAnsi" w:hAnsiTheme="minorHAnsi" w:cstheme="minorHAnsi"/>
+              </w:rPr>
+              <w:t>if</w:t>
+            </w:r>
+            <w:r>
+              <w:rPr>
+                <w:rFonts w:asciiTheme="minorHAnsi" w:hAnsiTheme="minorHAnsi" w:cstheme="minorHAnsi"/>
+                <w:lang w:val="ru-RU"/>
+              </w:rPr>
+              <w:t xml:space="preserve"> </w:t>
+            </w:r>
+            <w:r>
+              <w:rPr>
+                <w:rFonts w:asciiTheme="minorHAnsi" w:hAnsiTheme="minorHAnsi" w:cstheme="minorHAnsi"/>
+              </w:rPr>
+              <w:t>noise</w:t>
+            </w:r>
+            <w:r>
+              <w:rPr>
+                <w:rFonts w:asciiTheme="minorHAnsi" w:hAnsiTheme="minorHAnsi" w:cstheme="minorHAnsi"/>
+                <w:lang w:val="ru-RU"/>
+              </w:rPr>
+              <w:t xml:space="preserve"> </w:t>
+            </w:r>
+            <w:r>
+              <w:rPr>
+                <w:rFonts w:asciiTheme="minorHAnsi" w:hAnsiTheme="minorHAnsi" w:cstheme="minorHAnsi"/>
+                <w:lang w:val="ru-RU"/>
+              </w:rPr>
+              <w:t xml:space="preserve">== “” </w:t>
+            </w:r>
+            <w:r>
+              <w:rPr>
+                <w:rFonts w:asciiTheme="minorHAnsi" w:hAnsiTheme="minorHAnsi" w:cstheme="minorHAnsi"/>
+                <w:lang w:val="ru-RU"/>
+              </w:rPr>
+              <w:t>%</w:t>
+            </w:r>
+            <w:r>
+              <w:rPr>
+                <w:rFonts w:asciiTheme="minorHAnsi" w:hAnsiTheme="minorHAnsi" w:cstheme="minorHAnsi"/>
+                <w:lang w:val="ru-RU"/>
+              </w:rPr>
+              <w:t>}</w:t>
+            </w:r>
+            <w:r>
+              <w:rPr>
+                <w:rFonts w:asciiTheme="minorHAnsi" w:hAnsiTheme="minorHAnsi" w:cstheme="minorHAnsi"/>
+                <w:lang w:val="ru-RU"/>
+              </w:rPr>
+              <w:t xml:space="preserve"> – {% </w:t>
+            </w:r>
+            <w:r>
+              <w:rPr>
+                <w:rFonts w:asciiTheme="minorHAnsi" w:hAnsiTheme="minorHAnsi" w:cstheme="minorHAnsi"/>
+              </w:rPr>
+              <w:t>else</w:t>
+            </w:r>
+            <w:r>
+              <w:rPr>
+                <w:rFonts w:asciiTheme="minorHAnsi" w:hAnsiTheme="minorHAnsi" w:cstheme="minorHAnsi"/>
+                <w:lang w:val="ru-RU"/>
+              </w:rPr>
+              <w:t xml:space="preserve"> %} </w:t>
+            </w:r>
+            <w:proofErr w:type="gramStart"/>
+            <w:r>
+              <w:rPr>
+                <w:rFonts w:asciiTheme="minorHAnsi" w:hAnsiTheme="minorHAnsi" w:cstheme="minorHAnsi"/>
+                <w:lang w:val="ru-RU"/>
+              </w:rPr>
+              <w:t xml:space="preserve">{{ </w:t>
+            </w:r>
+            <w:r>
+              <w:rPr>
+                <w:rFonts w:asciiTheme="minorHAnsi" w:hAnsiTheme="minorHAnsi" w:cstheme="minorHAnsi"/>
+              </w:rPr>
+              <w:t>noise</w:t>
+            </w:r>
+            <w:proofErr w:type="gramEnd"/>
+            <w:r>
+              <w:rPr>
+                <w:rFonts w:asciiTheme="minorHAnsi" w:hAnsiTheme="minorHAnsi" w:cstheme="minorHAnsi"/>
+                <w:lang w:val="ru-RU"/>
+              </w:rPr>
+              <w:t xml:space="preserve"> }} {% </w:t>
+            </w:r>
+            <w:r>
+              <w:rPr>
+                <w:rFonts w:asciiTheme="minorHAnsi" w:hAnsiTheme="minorHAnsi" w:cstheme="minorHAnsi"/>
+              </w:rPr>
+              <w:t>endif</w:t>
+            </w:r>
+            <w:r>
+              <w:rPr>
+                <w:rFonts w:asciiTheme="minorHAnsi" w:hAnsiTheme="minorHAnsi" w:cstheme="minorHAnsi"/>
+                <w:lang w:val="ru-RU"/>
+              </w:rPr>
+              <w:t xml:space="preserve"> %}</w:t>
             </w:r>
           </w:p>
         </w:tc>
       </w:tr>
       <w:tr>
+        <w:trPr>
+          <w:jc w:val="right"/>
+        </w:trPr>
         <w:tc>
           <w:tcPr>
-            <w:tcW w:w="1521" w:type="dxa"/>
+            <w:tcW w:w="3258" w:type="dxa"/>
             <w:tcBorders>
               <w:left w:val="single" w:sz="2" w:space="0" w:color="000000"/>
               <w:bottom w:val="single" w:sz="2" w:space="0" w:color="000000"/>
@@ -793,26 +1187,29 @@
             <w:tcMar>
               <w:left w:w="54" w:type="dxa"/>
             </w:tcMar>
+            <w:vAlign w:val="center"/>
           </w:tcPr>
           <w:p>
             <w:pPr>
               <w:pStyle w:val="TableContents"/>
-              <w:jc w:val="right"/>
-              <w:rPr>
-                <w:rFonts w:ascii="Arial" w:hAnsi="Arial"/>
+              <w:jc w:val="center"/>
+              <w:rPr>
+                <w:rFonts w:asciiTheme="minorHAnsi" w:hAnsiTheme="minorHAnsi" w:cstheme="minorHAnsi"/>
+                <w:lang w:val="ru-RU"/>
               </w:rPr>
             </w:pPr>
             <w:r>
               <w:rPr>
-                <w:rFonts w:ascii="Arial" w:hAnsi="Arial"/>
-              </w:rPr>
-              <w:t>Sales Tax</w:t>
+                <w:rFonts w:asciiTheme="minorHAnsi" w:hAnsiTheme="minorHAnsi" w:cstheme="minorHAnsi"/>
+                <w:lang w:val="ru-RU"/>
+              </w:rPr>
+              <w:t>Количество тестов</w:t>
             </w:r>
           </w:p>
         </w:tc>
         <w:tc>
           <w:tcPr>
-            <w:tcW w:w="1426" w:type="dxa"/>
+            <w:tcW w:w="2657" w:type="dxa"/>
             <w:tcBorders>
               <w:left w:val="single" w:sz="2" w:space="0" w:color="000000"/>
               <w:bottom w:val="single" w:sz="2" w:space="0" w:color="000000"/>
@@ -822,31 +1219,34 @@
             <w:tcMar>
               <w:left w:w="54" w:type="dxa"/>
             </w:tcMar>
+            <w:vAlign w:val="center"/>
           </w:tcPr>
           <w:p>
             <w:pPr>
-              <w:jc w:val="right"/>
-              <w:rPr>
-                <w:rFonts w:ascii="Arial" w:hAnsi="Arial"/>
+              <w:jc w:val="center"/>
+              <w:rPr>
+                <w:rFonts w:asciiTheme="minorHAnsi" w:hAnsiTheme="minorHAnsi" w:cstheme="minorHAnsi"/>
               </w:rPr>
             </w:pPr>
-            <w:r>
-              <w:rPr>
-                <w:rFonts w:ascii="Arial" w:hAnsi="Arial"/>
+            <w:proofErr w:type="gramStart"/>
+            <w:r>
+              <w:rPr>
+                <w:rFonts w:asciiTheme="minorHAnsi" w:hAnsiTheme="minorHAnsi" w:cstheme="minorHAnsi"/>
               </w:rPr>
               <w:t xml:space="preserve">{{ </w:t>
             </w:r>
             <w:proofErr w:type="spellStart"/>
             <w:r>
               <w:rPr>
-                <w:rFonts w:ascii="Arial" w:hAnsi="Arial"/>
-              </w:rPr>
-              <w:t>tax_amt</w:t>
+                <w:rFonts w:asciiTheme="minorHAnsi" w:hAnsiTheme="minorHAnsi" w:cstheme="minorHAnsi"/>
+              </w:rPr>
+              <w:t>countOfWords</w:t>
             </w:r>
             <w:proofErr w:type="spellEnd"/>
-            <w:r>
-              <w:rPr>
-                <w:rFonts w:ascii="Arial" w:hAnsi="Arial"/>
+            <w:proofErr w:type="gramEnd"/>
+            <w:r>
+              <w:rPr>
+                <w:rFonts w:asciiTheme="minorHAnsi" w:hAnsiTheme="minorHAnsi" w:cstheme="minorHAnsi"/>
               </w:rPr>
               <w:t xml:space="preserve"> }}</w:t>
             </w:r>
@@ -854,9 +1254,12 @@
         </w:tc>
       </w:tr>
       <w:tr>
+        <w:trPr>
+          <w:jc w:val="right"/>
+        </w:trPr>
         <w:tc>
           <w:tcPr>
-            <w:tcW w:w="1521" w:type="dxa"/>
+            <w:tcW w:w="3258" w:type="dxa"/>
             <w:tcBorders>
               <w:left w:val="single" w:sz="2" w:space="0" w:color="000000"/>
               <w:bottom w:val="single" w:sz="2" w:space="0" w:color="000000"/>
@@ -865,30 +1268,33 @@
             <w:tcMar>
               <w:left w:w="54" w:type="dxa"/>
             </w:tcMar>
+            <w:vAlign w:val="center"/>
           </w:tcPr>
           <w:p>
             <w:pPr>
               <w:pStyle w:val="TableContents"/>
-              <w:jc w:val="right"/>
-              <w:rPr>
-                <w:rFonts w:ascii="Arial" w:hAnsi="Arial"/>
+              <w:jc w:val="center"/>
+              <w:rPr>
+                <w:rFonts w:asciiTheme="minorHAnsi" w:hAnsiTheme="minorHAnsi" w:cstheme="minorHAnsi"/>
                 <w:b/>
                 <w:bCs/>
+                <w:lang w:val="ru-RU"/>
               </w:rPr>
             </w:pPr>
             <w:r>
               <w:rPr>
-                <w:rFonts w:ascii="Arial" w:hAnsi="Arial"/>
+                <w:rFonts w:asciiTheme="minorHAnsi" w:hAnsiTheme="minorHAnsi" w:cstheme="minorHAnsi"/>
                 <w:b/>
                 <w:bCs/>
-              </w:rPr>
-              <w:t>Total</w:t>
+                <w:lang w:val="ru-RU"/>
+              </w:rPr>
+              <w:t>Правильные ответы</w:t>
             </w:r>
           </w:p>
         </w:tc>
         <w:tc>
           <w:tcPr>
-            <w:tcW w:w="1426" w:type="dxa"/>
+            <w:tcW w:w="2657" w:type="dxa"/>
             <w:tcBorders>
               <w:left w:val="single" w:sz="2" w:space="0" w:color="000000"/>
               <w:bottom w:val="single" w:sz="2" w:space="0" w:color="000000"/>
@@ -898,31 +1304,55 @@
             <w:tcMar>
               <w:left w:w="54" w:type="dxa"/>
             </w:tcMar>
+            <w:vAlign w:val="center"/>
           </w:tcPr>
           <w:p>
             <w:pPr>
-              <w:jc w:val="right"/>
-              <w:rPr>
-                <w:rFonts w:ascii="Arial" w:hAnsi="Arial"/>
+              <w:jc w:val="center"/>
+              <w:rPr>
+                <w:rFonts w:asciiTheme="minorHAnsi" w:hAnsiTheme="minorHAnsi" w:cstheme="minorHAnsi"/>
                 <w:b/>
                 <w:bCs/>
               </w:rPr>
             </w:pPr>
-            <w:r>
-              <w:rPr>
-                <w:rFonts w:ascii="Arial" w:hAnsi="Arial"/>
+            <w:proofErr w:type="gramStart"/>
+            <w:r>
+              <w:rPr>
+                <w:rFonts w:asciiTheme="minorHAnsi" w:hAnsiTheme="minorHAnsi" w:cstheme="minorHAnsi"/>
                 <w:b/>
                 <w:bCs/>
               </w:rPr>
-              <w:t>{{ total }}</w:t>
+              <w:t xml:space="preserve">{{ </w:t>
+            </w:r>
+            <w:proofErr w:type="spellStart"/>
+            <w:r>
+              <w:rPr>
+                <w:rFonts w:asciiTheme="minorHAnsi" w:hAnsiTheme="minorHAnsi" w:cstheme="minorHAnsi"/>
+                <w:b/>
+                <w:bCs/>
+              </w:rPr>
+              <w:t>correctWords</w:t>
+            </w:r>
+            <w:proofErr w:type="spellEnd"/>
+            <w:proofErr w:type="gramEnd"/>
+            <w:r>
+              <w:rPr>
+                <w:rFonts w:asciiTheme="minorHAnsi" w:hAnsiTheme="minorHAnsi" w:cstheme="minorHAnsi"/>
+                <w:b/>
+                <w:bCs/>
+              </w:rPr>
+              <w:t xml:space="preserve"> }}</w:t>
             </w:r>
           </w:p>
         </w:tc>
       </w:tr>
       <w:tr>
+        <w:trPr>
+          <w:jc w:val="right"/>
+        </w:trPr>
         <w:tc>
           <w:tcPr>
-            <w:tcW w:w="1521" w:type="dxa"/>
+            <w:tcW w:w="3258" w:type="dxa"/>
             <w:tcBorders>
               <w:left w:val="single" w:sz="2" w:space="0" w:color="000000"/>
               <w:bottom w:val="single" w:sz="2" w:space="0" w:color="000000"/>
@@ -931,30 +1361,33 @@
             <w:tcMar>
               <w:left w:w="54" w:type="dxa"/>
             </w:tcMar>
+            <w:vAlign w:val="center"/>
           </w:tcPr>
           <w:p>
             <w:pPr>
               <w:pStyle w:val="TableContents"/>
-              <w:jc w:val="right"/>
-              <w:rPr>
-                <w:rFonts w:ascii="Arial" w:hAnsi="Arial"/>
+              <w:jc w:val="center"/>
+              <w:rPr>
+                <w:rFonts w:asciiTheme="minorHAnsi" w:hAnsiTheme="minorHAnsi" w:cstheme="minorHAnsi"/>
                 <w:b/>
                 <w:bCs/>
+                <w:lang w:val="ru-RU"/>
               </w:rPr>
             </w:pPr>
             <w:r>
               <w:rPr>
-                <w:rFonts w:ascii="Arial" w:hAnsi="Arial"/>
+                <w:rFonts w:asciiTheme="minorHAnsi" w:hAnsiTheme="minorHAnsi" w:cstheme="minorHAnsi"/>
                 <w:b/>
                 <w:bCs/>
-              </w:rPr>
-              <w:t>Amount Paid</w:t>
+                <w:lang w:val="ru-RU"/>
+              </w:rPr>
+              <w:t>Процент правильных</w:t>
             </w:r>
           </w:p>
         </w:tc>
         <w:tc>
           <w:tcPr>
-            <w:tcW w:w="1426" w:type="dxa"/>
+            <w:tcW w:w="2657" w:type="dxa"/>
             <w:tcBorders>
               <w:left w:val="single" w:sz="2" w:space="0" w:color="000000"/>
               <w:bottom w:val="single" w:sz="2" w:space="0" w:color="000000"/>
@@ -964,20 +1397,22 @@
             <w:tcMar>
               <w:left w:w="54" w:type="dxa"/>
             </w:tcMar>
+            <w:vAlign w:val="center"/>
           </w:tcPr>
           <w:p>
             <w:pPr>
-              <w:jc w:val="right"/>
-              <w:rPr>
-                <w:rFonts w:ascii="Arial" w:hAnsi="Arial"/>
+              <w:jc w:val="center"/>
+              <w:rPr>
+                <w:rFonts w:asciiTheme="minorHAnsi" w:hAnsiTheme="minorHAnsi" w:cstheme="minorHAnsi"/>
                 <w:b/>
                 <w:bCs/>
                 <w:color w:val="000000"/>
               </w:rPr>
             </w:pPr>
-            <w:r>
-              <w:rPr>
-                <w:rFonts w:ascii="Arial" w:hAnsi="Arial"/>
+            <w:proofErr w:type="gramStart"/>
+            <w:r>
+              <w:rPr>
+                <w:rFonts w:asciiTheme="minorHAnsi" w:hAnsiTheme="minorHAnsi" w:cstheme="minorHAnsi"/>
                 <w:b/>
                 <w:bCs/>
                 <w:color w:val="000000"/>
@@ -987,108 +1422,21 @@
             <w:proofErr w:type="spellStart"/>
             <w:r>
               <w:rPr>
-                <w:rFonts w:ascii="Arial" w:hAnsi="Arial"/>
+                <w:rFonts w:asciiTheme="minorHAnsi" w:hAnsiTheme="minorHAnsi" w:cstheme="minorHAnsi"/>
                 <w:b/>
                 <w:bCs/>
                 <w:color w:val="000000"/>
               </w:rPr>
-              <w:t>amt_paid</w:t>
+              <w:t>percentOfCorrect</w:t>
             </w:r>
             <w:proofErr w:type="spellEnd"/>
-            <w:r>
-              <w:rPr>
-                <w:rFonts w:ascii="Arial" w:hAnsi="Arial"/>
+            <w:proofErr w:type="gramEnd"/>
+            <w:r>
+              <w:rPr>
+                <w:rFonts w:asciiTheme="minorHAnsi" w:hAnsiTheme="minorHAnsi" w:cstheme="minorHAnsi"/>
                 <w:b/>
                 <w:bCs/>
                 <w:color w:val="000000"/>
-              </w:rPr>
-              <w:t xml:space="preserve"> }}</w:t>
-            </w:r>
-          </w:p>
-        </w:tc>
-      </w:tr>
-      <w:tr>
-        <w:tc>
-          <w:tcPr>
-            <w:tcW w:w="1521" w:type="dxa"/>
-            <w:tcBorders>
-              <w:left w:val="single" w:sz="2" w:space="0" w:color="000000"/>
-              <w:bottom w:val="single" w:sz="2" w:space="0" w:color="000000"/>
-            </w:tcBorders>
-            <w:shd w:val="clear" w:color="auto" w:fill="auto"/>
-            <w:tcMar>
-              <w:left w:w="54" w:type="dxa"/>
-            </w:tcMar>
-          </w:tcPr>
-          <w:p>
-            <w:pPr>
-              <w:pStyle w:val="TableContents"/>
-              <w:jc w:val="right"/>
-              <w:rPr>
-                <w:rFonts w:ascii="Arial" w:hAnsi="Arial"/>
-                <w:b/>
-                <w:bCs/>
-              </w:rPr>
-            </w:pPr>
-            <w:r>
-              <w:rPr>
-                <w:rFonts w:ascii="Arial" w:hAnsi="Arial"/>
-                <w:b/>
-                <w:bCs/>
-              </w:rPr>
-              <w:t>Amount Due</w:t>
-            </w:r>
-          </w:p>
-        </w:tc>
-        <w:tc>
-          <w:tcPr>
-            <w:tcW w:w="1426" w:type="dxa"/>
-            <w:tcBorders>
-              <w:left w:val="single" w:sz="2" w:space="0" w:color="000000"/>
-              <w:bottom w:val="single" w:sz="2" w:space="0" w:color="000000"/>
-              <w:right w:val="single" w:sz="2" w:space="0" w:color="000000"/>
-            </w:tcBorders>
-            <w:shd w:val="clear" w:color="auto" w:fill="auto"/>
-            <w:tcMar>
-              <w:left w:w="54" w:type="dxa"/>
-            </w:tcMar>
-          </w:tcPr>
-          <w:p>
-            <w:pPr>
-              <w:jc w:val="right"/>
-              <w:rPr>
-                <w:rFonts w:ascii="Arial" w:hAnsi="Arial"/>
-                <w:b/>
-                <w:bCs/>
-                <w:color w:val="FF3333"/>
-              </w:rPr>
-            </w:pPr>
-            <w:r>
-              <w:rPr>
-                <w:rFonts w:ascii="Arial" w:hAnsi="Arial"/>
-                <w:b/>
-                <w:bCs/>
-                <w:color w:val="FF3333"/>
-              </w:rPr>
-              <w:t xml:space="preserve">{{ </w:t>
-            </w:r>
-            <w:proofErr w:type="spellStart"/>
-            <w:r>
-              <w:rPr>
-                <w:rFonts w:ascii="Arial" w:hAnsi="Arial"/>
-                <w:b/>
-                <w:bCs/>
-                <w:color w:val="FF3333"/>
-              </w:rPr>
-              <w:t>amt_due</w:t>
-            </w:r>
-            <w:proofErr w:type="spellEnd"/>
-            <w:r>
-              <w:rPr>
-                <w:rFonts w:ascii="Arial" w:hAnsi="Arial"/>
-                <w:b/>
-                <w:bCs/>
-                <w:color w:val="FF3333"/>
               </w:rPr>
               <w:t xml:space="preserve"> }}</w:t>
             </w:r>
@@ -1096,136 +1444,27 @@
         </w:tc>
       </w:tr>
     </w:tbl>
-    <w:p/>
-    <w:p/>
-    <w:p/>
     <w:p>
       <w:pPr>
-        <w:jc w:val="right"/>
-        <w:rPr>
-          <w:rFonts w:ascii="Carlito" w:hAnsi="Carlito"/>
-          <w:b/>
+        <w:pStyle w:val="TableContents"/>
+        <w:rPr>
+          <w:rFonts w:asciiTheme="minorHAnsi" w:hAnsiTheme="minorHAnsi" w:cstheme="minorHAnsi"/>
+          <w:sz w:val="20"/>
+          <w:szCs w:val="20"/>
         </w:rPr>
       </w:pPr>
-      <w:r>
-        <w:rPr>
-          <w:rFonts w:ascii="Carlito" w:hAnsi="Carlito"/>
-          <w:b/>
-          <w:bCs/>
-          <w:lang w:val="ru-RU"/>
-        </w:rPr>
-        <w:t xml:space="preserve">Врач </w:t>
-      </w:r>
-      <w:proofErr w:type="gramStart"/>
-      <w:r>
-        <w:rPr>
-          <w:rFonts w:ascii="Carlito" w:hAnsi="Carlito"/>
-          <w:b/>
-        </w:rPr>
-        <w:t xml:space="preserve">{{ </w:t>
-      </w:r>
-      <w:proofErr w:type="spellStart"/>
-      <w:r>
-        <w:rPr>
-          <w:rFonts w:ascii="Carlito" w:hAnsi="Carlito"/>
-          <w:b/>
-        </w:rPr>
-        <w:t>signature</w:t>
-      </w:r>
-      <w:bookmarkStart w:id="0" w:name="_GoBack"/>
-      <w:proofErr w:type="gramEnd"/>
-      <w:r>
-        <w:rPr>
-          <w:rFonts w:ascii="Carlito" w:hAnsi="Carlito"/>
-          <w:b/>
-        </w:rPr>
-        <w:t>_</w:t>
-      </w:r>
-      <w:r>
-        <w:rPr>
-          <w:rFonts w:ascii="Carlito" w:hAnsi="Carlito"/>
-          <w:b/>
-        </w:rPr>
-        <w:t>position</w:t>
-      </w:r>
-      <w:proofErr w:type="spellEnd"/>
-      <w:r>
-        <w:rPr>
-          <w:rFonts w:ascii="Carlito" w:hAnsi="Carlito"/>
-          <w:b/>
-        </w:rPr>
-        <w:t xml:space="preserve"> </w:t>
-      </w:r>
-      <w:bookmarkEnd w:id="0"/>
-      <w:r>
-        <w:rPr>
-          <w:rFonts w:ascii="Carlito" w:hAnsi="Carlito"/>
-          <w:b/>
-        </w:rPr>
-        <w:t>}}</w:t>
-      </w:r>
     </w:p>
     <w:p>
       <w:pPr>
-        <w:jc w:val="right"/>
-        <w:rPr>
-          <w:rFonts w:ascii="Carlito" w:hAnsi="Carlito"/>
-          <w:b/>
-          <w:bCs/>
-          <w:lang w:val="ru-RU"/>
+        <w:rPr>
+          <w:rFonts w:asciiTheme="minorHAnsi" w:hAnsiTheme="minorHAnsi" w:cstheme="minorHAnsi"/>
         </w:rPr>
       </w:pPr>
-      <w:r>
-        <w:rPr>
-          <w:rFonts w:ascii="Carlito" w:hAnsi="Carlito"/>
-          <w:b/>
-          <w:bCs/>
-          <w:lang w:val="ru-RU"/>
-        </w:rPr>
-        <w:t xml:space="preserve"> </w:t>
-      </w:r>
     </w:p>
     <w:p>
       <w:pPr>
-        <w:jc w:val="right"/>
-        <w:rPr>
-          <w:rFonts w:ascii="Carlito" w:hAnsi="Carlito"/>
-        </w:rPr>
-      </w:pPr>
-      <w:proofErr w:type="gramStart"/>
-      <w:r>
-        <w:rPr>
-          <w:rFonts w:ascii="Carlito" w:hAnsi="Carlito"/>
-        </w:rPr>
-        <w:t xml:space="preserve">{{ </w:t>
-      </w:r>
-      <w:proofErr w:type="spellStart"/>
-      <w:r>
-        <w:rPr>
-          <w:rFonts w:ascii="Carlito" w:hAnsi="Carlito"/>
-        </w:rPr>
-        <w:t>signature</w:t>
-      </w:r>
-      <w:proofErr w:type="gramEnd"/>
-      <w:r>
-        <w:rPr>
-          <w:rFonts w:ascii="Carlito" w:hAnsi="Carlito"/>
-        </w:rPr>
-        <w:t>_fio</w:t>
-      </w:r>
-      <w:proofErr w:type="spellEnd"/>
-      <w:r>
-        <w:rPr>
-          <w:rFonts w:ascii="Carlito" w:hAnsi="Carlito"/>
-        </w:rPr>
-        <w:t xml:space="preserve"> }}</w:t>
-      </w:r>
-    </w:p>
-    <w:p>
-      <w:pPr>
-        <w:jc w:val="right"/>
-        <w:rPr>
-          <w:rFonts w:ascii="Carlito" w:hAnsi="Carlito"/>
+        <w:rPr>
+          <w:rFonts w:asciiTheme="minorHAnsi" w:hAnsiTheme="minorHAnsi" w:cstheme="minorHAnsi"/>
         </w:rPr>
       </w:pPr>
     </w:p>
@@ -1235,11 +1474,103 @@
         <w:rPr>
           <w:rFonts w:ascii="Carlito" w:hAnsi="Carlito"/>
           <w:b/>
+        </w:rPr>
+      </w:pPr>
+      <w:r>
+        <w:rPr>
+          <w:rFonts w:ascii="Carlito" w:hAnsi="Carlito"/>
+          <w:b/>
           <w:bCs/>
+          <w:lang w:val="ru-RU"/>
+        </w:rPr>
+        <w:t xml:space="preserve">Врач </w:t>
+      </w:r>
+      <w:proofErr w:type="gramStart"/>
+      <w:r>
+        <w:rPr>
+          <w:rFonts w:ascii="Carlito" w:hAnsi="Carlito"/>
+          <w:b/>
+        </w:rPr>
+        <w:t xml:space="preserve">{{ </w:t>
+      </w:r>
+      <w:proofErr w:type="spellStart"/>
+      <w:r>
+        <w:rPr>
+          <w:rFonts w:ascii="Carlito" w:hAnsi="Carlito"/>
+          <w:b/>
+        </w:rPr>
+        <w:t>doctor</w:t>
+      </w:r>
+      <w:proofErr w:type="gramEnd"/>
+      <w:r>
+        <w:rPr>
+          <w:rFonts w:ascii="Carlito" w:hAnsi="Carlito"/>
+          <w:b/>
+        </w:rPr>
+        <w:t>_rank</w:t>
+      </w:r>
+      <w:proofErr w:type="spellEnd"/>
+      <w:r>
+        <w:rPr>
+          <w:rFonts w:ascii="Carlito" w:hAnsi="Carlito"/>
+          <w:b/>
+        </w:rPr>
+        <w:t xml:space="preserve"> }}</w:t>
+      </w:r>
+    </w:p>
+    <w:p>
+      <w:pPr>
+        <w:jc w:val="right"/>
+        <w:rPr>
+          <w:rFonts w:ascii="Carlito" w:hAnsi="Carlito"/>
+          <w:b/>
+          <w:bCs/>
+          <w:lang w:val="ru-RU"/>
         </w:rPr>
       </w:pPr>
+      <w:r>
+        <w:rPr>
+          <w:rFonts w:ascii="Carlito" w:hAnsi="Carlito"/>
+          <w:b/>
+          <w:bCs/>
+          <w:lang w:val="ru-RU"/>
+        </w:rPr>
+        <w:t xml:space="preserve"> </w:t>
+      </w:r>
     </w:p>
-    <w:p/>
+    <w:p>
+      <w:pPr>
+        <w:jc w:val="right"/>
+      </w:pPr>
+      <w:proofErr w:type="gramStart"/>
+      <w:r>
+        <w:rPr>
+          <w:rFonts w:ascii="Carlito" w:hAnsi="Carlito"/>
+        </w:rPr>
+        <w:t xml:space="preserve">{{ </w:t>
+      </w:r>
+      <w:proofErr w:type="spellStart"/>
+      <w:r>
+        <w:rPr>
+          <w:rFonts w:ascii="Carlito" w:hAnsi="Carlito"/>
+        </w:rPr>
+        <w:t>doctor</w:t>
+      </w:r>
+      <w:proofErr w:type="gramEnd"/>
+      <w:r>
+        <w:rPr>
+          <w:rFonts w:ascii="Carlito" w:hAnsi="Carlito"/>
+        </w:rPr>
+        <w:t>_name</w:t>
+      </w:r>
+      <w:proofErr w:type="spellEnd"/>
+      <w:r>
+        <w:rPr>
+          <w:rFonts w:ascii="Carlito" w:hAnsi="Carlito"/>
+        </w:rPr>
+        <w:t xml:space="preserve"> }}</w:t>
+      </w:r>
+    </w:p>
     <w:sectPr>
       <w:headerReference w:type="default" r:id="rId7"/>
       <w:pgSz w:w="12240" w:h="15840"/>
@@ -1252,7 +1583,7 @@
 </file>
 
 <file path=word/endnotes.xml><?xml version="1.0" encoding="utf-8"?>
-<w:endnotes xmlns:wpc="http://schemas.microsoft.com/office/word/2010/wordprocessingCanvas" xmlns:cx="http://schemas.microsoft.com/office/drawing/2014/chartex" xmlns:mc="http://schemas.openxmlformats.org/markup-compatibility/2006" xmlns:o="urn:schemas-microsoft-com:office:office" xmlns:r="http://schemas.openxmlformats.org/officeDocument/2006/relationships" xmlns:m="http://schemas.openxmlformats.org/officeDocument/2006/math" xmlns:v="urn:schemas-microsoft-com:vml" xmlns:wp14="http://schemas.microsoft.com/office/word/2010/wordprocessingDrawing" xmlns:wp="http://schemas.openxmlformats.org/drawingml/2006/wordprocessingDrawing" xmlns:w10="urn:schemas-microsoft-com:office:word" xmlns:w="http://schemas.openxmlformats.org/wordprocessingml/2006/main" xmlns:w14="http://schemas.microsoft.com/office/word/2010/wordml" xmlns:w15="http://schemas.microsoft.com/office/word/2012/wordml" xmlns:w16se="http://schemas.microsoft.com/office/word/2015/wordml/symex" xmlns:wpg="http://schemas.microsoft.com/office/word/2010/wordprocessingGroup" xmlns:wpi="http://schemas.microsoft.com/office/word/2010/wordprocessingInk" xmlns:wne="http://schemas.microsoft.com/office/word/2006/wordml" xmlns:wps="http://schemas.microsoft.com/office/word/2010/wordprocessingShape" mc:Ignorable="w14 w15 w16se wp14">
+<w:endnotes xmlns:wpc="http://schemas.microsoft.com/office/word/2010/wordprocessingCanvas" xmlns:cx="http://schemas.microsoft.com/office/drawing/2014/chartex" xmlns:cx1="http://schemas.microsoft.com/office/drawing/2015/9/8/chartex" xmlns:cx2="http://schemas.microsoft.com/office/drawing/2015/10/21/chartex" xmlns:cx3="http://schemas.microsoft.com/office/drawing/2016/5/9/chartex" xmlns:cx4="http://schemas.microsoft.com/office/drawing/2016/5/10/chartex" xmlns:cx5="http://schemas.microsoft.com/office/drawing/2016/5/11/chartex" xmlns:cx6="http://schemas.microsoft.com/office/drawing/2016/5/12/chartex" xmlns:cx7="http://schemas.microsoft.com/office/drawing/2016/5/13/chartex" xmlns:cx8="http://schemas.microsoft.com/office/drawing/2016/5/14/chartex" xmlns:mc="http://schemas.openxmlformats.org/markup-compatibility/2006" xmlns:aink="http://schemas.microsoft.com/office/drawing/2016/ink" xmlns:am3d="http://schemas.microsoft.com/office/drawing/2017/model3d" xmlns:o="urn:schemas-microsoft-com:office:office" xmlns:r="http://schemas.openxmlformats.org/officeDocument/2006/relationships" xmlns:m="http://schemas.openxmlformats.org/officeDocument/2006/math" xmlns:v="urn:schemas-microsoft-com:vml" xmlns:wp14="http://schemas.microsoft.com/office/word/2010/wordprocessingDrawing" xmlns:wp="http://schemas.openxmlformats.org/drawingml/2006/wordprocessingDrawing" xmlns:w10="urn:schemas-microsoft-com:office:word" xmlns:w="http://schemas.openxmlformats.org/wordprocessingml/2006/main" xmlns:w14="http://schemas.microsoft.com/office/word/2010/wordml" xmlns:w15="http://schemas.microsoft.com/office/word/2012/wordml" xmlns:w16cex="http://schemas.microsoft.com/office/word/2018/wordml/cex" xmlns:w16cid="http://schemas.microsoft.com/office/word/2016/wordml/cid" xmlns:w16="http://schemas.microsoft.com/office/word/2018/wordml" xmlns:w16sdtdh="http://schemas.microsoft.com/office/word/2020/wordml/sdtdatahash" xmlns:w16se="http://schemas.microsoft.com/office/word/2015/wordml/symex" xmlns:wpg="http://schemas.microsoft.com/office/word/2010/wordprocessingGroup" xmlns:wpi="http://schemas.microsoft.com/office/word/2010/wordprocessingInk" xmlns:wne="http://schemas.microsoft.com/office/word/2006/wordml" xmlns:wps="http://schemas.microsoft.com/office/word/2010/wordprocessingShape" mc:Ignorable="w14 w15 w16se w16cid w16 w16cex w16sdtdh wp14">
   <w:endnote w:type="separator" w:id="-1">
     <w:p>
       <w:r>
@@ -1271,7 +1602,7 @@
 </file>
 
 <file path=word/footnotes.xml><?xml version="1.0" encoding="utf-8"?>
-<w:footnotes xmlns:wpc="http://schemas.microsoft.com/office/word/2010/wordprocessingCanvas" xmlns:cx="http://schemas.microsoft.com/office/drawing/2014/chartex" xmlns:mc="http://schemas.openxmlformats.org/markup-compatibility/2006" xmlns:o="urn:schemas-microsoft-com:office:office" xmlns:r="http://schemas.openxmlformats.org/officeDocument/2006/relationships" xmlns:m="http://schemas.openxmlformats.org/officeDocument/2006/math" xmlns:v="urn:schemas-microsoft-com:vml" xmlns:wp14="http://schemas.microsoft.com/office/word/2010/wordprocessingDrawing" xmlns:wp="http://schemas.openxmlformats.org/drawingml/2006/wordprocessingDrawing" xmlns:w10="urn:schemas-microsoft-com:office:word" xmlns:w="http://schemas.openxmlformats.org/wordprocessingml/2006/main" xmlns:w14="http://schemas.microsoft.com/office/word/2010/wordml" xmlns:w15="http://schemas.microsoft.com/office/word/2012/wordml" xmlns:w16se="http://schemas.microsoft.com/office/word/2015/wordml/symex" xmlns:wpg="http://schemas.microsoft.com/office/word/2010/wordprocessingGroup" xmlns:wpi="http://schemas.microsoft.com/office/word/2010/wordprocessingInk" xmlns:wne="http://schemas.microsoft.com/office/word/2006/wordml" xmlns:wps="http://schemas.microsoft.com/office/word/2010/wordprocessingShape" mc:Ignorable="w14 w15 w16se wp14">
+<w:footnotes xmlns:wpc="http://schemas.microsoft.com/office/word/2010/wordprocessingCanvas" xmlns:cx="http://schemas.microsoft.com/office/drawing/2014/chartex" xmlns:cx1="http://schemas.microsoft.com/office/drawing/2015/9/8/chartex" xmlns:cx2="http://schemas.microsoft.com/office/drawing/2015/10/21/chartex" xmlns:cx3="http://schemas.microsoft.com/office/drawing/2016/5/9/chartex" xmlns:cx4="http://schemas.microsoft.com/office/drawing/2016/5/10/chartex" xmlns:cx5="http://schemas.microsoft.com/office/drawing/2016/5/11/chartex" xmlns:cx6="http://schemas.microsoft.com/office/drawing/2016/5/12/chartex" xmlns:cx7="http://schemas.microsoft.com/office/drawing/2016/5/13/chartex" xmlns:cx8="http://schemas.microsoft.com/office/drawing/2016/5/14/chartex" xmlns:mc="http://schemas.openxmlformats.org/markup-compatibility/2006" xmlns:aink="http://schemas.microsoft.com/office/drawing/2016/ink" xmlns:am3d="http://schemas.microsoft.com/office/drawing/2017/model3d" xmlns:o="urn:schemas-microsoft-com:office:office" xmlns:r="http://schemas.openxmlformats.org/officeDocument/2006/relationships" xmlns:m="http://schemas.openxmlformats.org/officeDocument/2006/math" xmlns:v="urn:schemas-microsoft-com:vml" xmlns:wp14="http://schemas.microsoft.com/office/word/2010/wordprocessingDrawing" xmlns:wp="http://schemas.openxmlformats.org/drawingml/2006/wordprocessingDrawing" xmlns:w10="urn:schemas-microsoft-com:office:word" xmlns:w="http://schemas.openxmlformats.org/wordprocessingml/2006/main" xmlns:w14="http://schemas.microsoft.com/office/word/2010/wordml" xmlns:w15="http://schemas.microsoft.com/office/word/2012/wordml" xmlns:w16cex="http://schemas.microsoft.com/office/word/2018/wordml/cex" xmlns:w16cid="http://schemas.microsoft.com/office/word/2016/wordml/cid" xmlns:w16="http://schemas.microsoft.com/office/word/2018/wordml" xmlns:w16sdtdh="http://schemas.microsoft.com/office/word/2020/wordml/sdtdatahash" xmlns:w16se="http://schemas.microsoft.com/office/word/2015/wordml/symex" xmlns:wpg="http://schemas.microsoft.com/office/word/2010/wordprocessingGroup" xmlns:wpi="http://schemas.microsoft.com/office/word/2010/wordprocessingInk" xmlns:wne="http://schemas.microsoft.com/office/word/2006/wordml" xmlns:wps="http://schemas.microsoft.com/office/word/2010/wordprocessingShape" mc:Ignorable="w14 w15 w16se w16cid w16 w16cex w16sdtdh wp14">
   <w:footnote w:type="separator" w:id="-1">
     <w:p>
       <w:r>
@@ -1290,7 +1621,7 @@
 </file>
 
 <file path=word/header1.xml><?xml version="1.0" encoding="utf-8"?>
-<w:hdr xmlns:wpc="http://schemas.microsoft.com/office/word/2010/wordprocessingCanvas" xmlns:cx="http://schemas.microsoft.com/office/drawing/2014/chartex" xmlns:mc="http://schemas.openxmlformats.org/markup-compatibility/2006" xmlns:o="urn:schemas-microsoft-com:office:office" xmlns:r="http://schemas.openxmlformats.org/officeDocument/2006/relationships" xmlns:m="http://schemas.openxmlformats.org/officeDocument/2006/math" xmlns:v="urn:schemas-microsoft-com:vml" xmlns:wp14="http://schemas.microsoft.com/office/word/2010/wordprocessingDrawing" xmlns:wp="http://schemas.openxmlformats.org/drawingml/2006/wordprocessingDrawing" xmlns:w10="urn:schemas-microsoft-com:office:word" xmlns:w="http://schemas.openxmlformats.org/wordprocessingml/2006/main" xmlns:w14="http://schemas.microsoft.com/office/word/2010/wordml" xmlns:w15="http://schemas.microsoft.com/office/word/2012/wordml" xmlns:w16se="http://schemas.microsoft.com/office/word/2015/wordml/symex" xmlns:wpg="http://schemas.microsoft.com/office/word/2010/wordprocessingGroup" xmlns:wpi="http://schemas.microsoft.com/office/word/2010/wordprocessingInk" xmlns:wne="http://schemas.microsoft.com/office/word/2006/wordml" xmlns:wps="http://schemas.microsoft.com/office/word/2010/wordprocessingShape" mc:Ignorable="w14 w15 w16se wp14">
+<w:hdr xmlns:wpc="http://schemas.microsoft.com/office/word/2010/wordprocessingCanvas" xmlns:cx="http://schemas.microsoft.com/office/drawing/2014/chartex" xmlns:cx1="http://schemas.microsoft.com/office/drawing/2015/9/8/chartex" xmlns:cx2="http://schemas.microsoft.com/office/drawing/2015/10/21/chartex" xmlns:cx3="http://schemas.microsoft.com/office/drawing/2016/5/9/chartex" xmlns:cx4="http://schemas.microsoft.com/office/drawing/2016/5/10/chartex" xmlns:cx5="http://schemas.microsoft.com/office/drawing/2016/5/11/chartex" xmlns:cx6="http://schemas.microsoft.com/office/drawing/2016/5/12/chartex" xmlns:cx7="http://schemas.microsoft.com/office/drawing/2016/5/13/chartex" xmlns:cx8="http://schemas.microsoft.com/office/drawing/2016/5/14/chartex" xmlns:mc="http://schemas.openxmlformats.org/markup-compatibility/2006" xmlns:aink="http://schemas.microsoft.com/office/drawing/2016/ink" xmlns:am3d="http://schemas.microsoft.com/office/drawing/2017/model3d" xmlns:o="urn:schemas-microsoft-com:office:office" xmlns:r="http://schemas.openxmlformats.org/officeDocument/2006/relationships" xmlns:m="http://schemas.openxmlformats.org/officeDocument/2006/math" xmlns:v="urn:schemas-microsoft-com:vml" xmlns:wp14="http://schemas.microsoft.com/office/word/2010/wordprocessingDrawing" xmlns:wp="http://schemas.openxmlformats.org/drawingml/2006/wordprocessingDrawing" xmlns:w10="urn:schemas-microsoft-com:office:word" xmlns:w="http://schemas.openxmlformats.org/wordprocessingml/2006/main" xmlns:w14="http://schemas.microsoft.com/office/word/2010/wordml" xmlns:w15="http://schemas.microsoft.com/office/word/2012/wordml" xmlns:w16cex="http://schemas.microsoft.com/office/word/2018/wordml/cex" xmlns:w16cid="http://schemas.microsoft.com/office/word/2016/wordml/cid" xmlns:w16="http://schemas.microsoft.com/office/word/2018/wordml" xmlns:w16sdtdh="http://schemas.microsoft.com/office/word/2020/wordml/sdtdatahash" xmlns:w16se="http://schemas.microsoft.com/office/word/2015/wordml/symex" xmlns:wpg="http://schemas.microsoft.com/office/word/2010/wordprocessingGroup" xmlns:wpi="http://schemas.microsoft.com/office/word/2010/wordprocessingInk" xmlns:wne="http://schemas.microsoft.com/office/word/2006/wordml" xmlns:wps="http://schemas.microsoft.com/office/word/2010/wordprocessingShape" mc:Ignorable="w14 w15 w16se w16cid w16 w16cex w16sdtdh wp14">
   <w:p>
     <w:pPr>
       <w:pStyle w:val="a6"/>
@@ -1302,7 +1633,7 @@
         <w:lang w:val="ru-RU" w:eastAsia="ru-RU" w:bidi="ar-SA"/>
       </w:rPr>
       <w:drawing>
-        <wp:inline distT="0" distB="0" distL="0" distR="0">
+        <wp:inline distT="0" distB="0" distL="0" distR="0" wp14:anchorId="6D784FCB" wp14:editId="3B9A1030">
           <wp:extent cx="5143500" cy="556260"/>
           <wp:effectExtent l="0" t="0" r="0" b="0"/>
           <wp:docPr id="2" name="Рисунок 2"/>
@@ -1355,7 +1686,7 @@
 </file>
 
 <file path=word/numbering.xml><?xml version="1.0" encoding="utf-8"?>
-<w:numbering xmlns:wpc="http://schemas.microsoft.com/office/word/2010/wordprocessingCanvas" xmlns:cx="http://schemas.microsoft.com/office/drawing/2014/chartex" xmlns:mc="http://schemas.openxmlformats.org/markup-compatibility/2006" xmlns:o="urn:schemas-microsoft-com:office:office" xmlns:r="http://schemas.openxmlformats.org/officeDocument/2006/relationships" xmlns:m="http://schemas.openxmlformats.org/officeDocument/2006/math" xmlns:v="urn:schemas-microsoft-com:vml" xmlns:wp14="http://schemas.microsoft.com/office/word/2010/wordprocessingDrawing" xmlns:wp="http://schemas.openxmlformats.org/drawingml/2006/wordprocessingDrawing" xmlns:w10="urn:schemas-microsoft-com:office:word" xmlns:w="http://schemas.openxmlformats.org/wordprocessingml/2006/main" xmlns:w14="http://schemas.microsoft.com/office/word/2010/wordml" xmlns:w15="http://schemas.microsoft.com/office/word/2012/wordml" xmlns:w16se="http://schemas.microsoft.com/office/word/2015/wordml/symex" xmlns:wpg="http://schemas.microsoft.com/office/word/2010/wordprocessingGroup" xmlns:wpi="http://schemas.microsoft.com/office/word/2010/wordprocessingInk" xmlns:wne="http://schemas.microsoft.com/office/word/2006/wordml" xmlns:wps="http://schemas.microsoft.com/office/word/2010/wordprocessingShape" mc:Ignorable="w14 w15 w16se wp14">
+<w:numbering xmlns:wpc="http://schemas.microsoft.com/office/word/2010/wordprocessingCanvas" xmlns:cx="http://schemas.microsoft.com/office/drawing/2014/chartex" xmlns:cx1="http://schemas.microsoft.com/office/drawing/2015/9/8/chartex" xmlns:cx2="http://schemas.microsoft.com/office/drawing/2015/10/21/chartex" xmlns:cx3="http://schemas.microsoft.com/office/drawing/2016/5/9/chartex" xmlns:cx4="http://schemas.microsoft.com/office/drawing/2016/5/10/chartex" xmlns:cx5="http://schemas.microsoft.com/office/drawing/2016/5/11/chartex" xmlns:cx6="http://schemas.microsoft.com/office/drawing/2016/5/12/chartex" xmlns:cx7="http://schemas.microsoft.com/office/drawing/2016/5/13/chartex" xmlns:cx8="http://schemas.microsoft.com/office/drawing/2016/5/14/chartex" xmlns:mc="http://schemas.openxmlformats.org/markup-compatibility/2006" xmlns:aink="http://schemas.microsoft.com/office/drawing/2016/ink" xmlns:am3d="http://schemas.microsoft.com/office/drawing/2017/model3d" xmlns:o="urn:schemas-microsoft-com:office:office" xmlns:r="http://schemas.openxmlformats.org/officeDocument/2006/relationships" xmlns:m="http://schemas.openxmlformats.org/officeDocument/2006/math" xmlns:v="urn:schemas-microsoft-com:vml" xmlns:wp14="http://schemas.microsoft.com/office/word/2010/wordprocessingDrawing" xmlns:wp="http://schemas.openxmlformats.org/drawingml/2006/wordprocessingDrawing" xmlns:w10="urn:schemas-microsoft-com:office:word" xmlns:w="http://schemas.openxmlformats.org/wordprocessingml/2006/main" xmlns:w14="http://schemas.microsoft.com/office/word/2010/wordml" xmlns:w15="http://schemas.microsoft.com/office/word/2012/wordml" xmlns:w16cex="http://schemas.microsoft.com/office/word/2018/wordml/cex" xmlns:w16cid="http://schemas.microsoft.com/office/word/2016/wordml/cid" xmlns:w16="http://schemas.microsoft.com/office/word/2018/wordml" xmlns:w16sdtdh="http://schemas.microsoft.com/office/word/2020/wordml/sdtdatahash" xmlns:w16se="http://schemas.microsoft.com/office/word/2015/wordml/symex" xmlns:wpg="http://schemas.microsoft.com/office/word/2010/wordprocessingGroup" xmlns:wpi="http://schemas.microsoft.com/office/word/2010/wordprocessingInk" xmlns:wne="http://schemas.microsoft.com/office/word/2006/wordml" xmlns:wps="http://schemas.microsoft.com/office/word/2010/wordprocessingShape" mc:Ignorable="w14 w15 w16se w16cid w16 w16cex w16sdtdh wp14">
   <w:abstractNum w:abstractNumId="0" w15:restartNumberingAfterBreak="0">
     <w:nsid w:val="1B1E7EAE"/>
     <w:multiLevelType w:val="multilevel"/>
@@ -1461,7 +1792,7 @@
 </file>
 
 <file path=word/styles.xml><?xml version="1.0" encoding="utf-8"?>
-<w:styles xmlns:mc="http://schemas.openxmlformats.org/markup-compatibility/2006" xmlns:r="http://schemas.openxmlformats.org/officeDocument/2006/relationships" xmlns:w="http://schemas.openxmlformats.org/wordprocessingml/2006/main" xmlns:w14="http://schemas.microsoft.com/office/word/2010/wordml" xmlns:w15="http://schemas.microsoft.com/office/word/2012/wordml" xmlns:w16se="http://schemas.microsoft.com/office/word/2015/wordml/symex" mc:Ignorable="w14 w15 w16se">
+<w:styles xmlns:mc="http://schemas.openxmlformats.org/markup-compatibility/2006" xmlns:r="http://schemas.openxmlformats.org/officeDocument/2006/relationships" xmlns:w="http://schemas.openxmlformats.org/wordprocessingml/2006/main" xmlns:w14="http://schemas.microsoft.com/office/word/2010/wordml" xmlns:w15="http://schemas.microsoft.com/office/word/2012/wordml" xmlns:w16cex="http://schemas.microsoft.com/office/word/2018/wordml/cex" xmlns:w16cid="http://schemas.microsoft.com/office/word/2016/wordml/cid" xmlns:w16="http://schemas.microsoft.com/office/word/2018/wordml" xmlns:w16sdtdh="http://schemas.microsoft.com/office/word/2020/wordml/sdtdatahash" xmlns:w16se="http://schemas.microsoft.com/office/word/2015/wordml/symex" mc:Ignorable="w14 w15 w16se w16cid w16 w16cex w16sdtdh">
   <w:docDefaults>
     <w:rPrDefault>
       <w:rPr>
@@ -1473,7 +1804,7 @@
     </w:rPrDefault>
     <w:pPrDefault/>
   </w:docDefaults>
-  <w:latentStyles w:defLockedState="0" w:defUIPriority="99" w:defSemiHidden="0" w:defUnhideWhenUsed="0" w:defQFormat="0" w:count="371">
+  <w:latentStyles w:defLockedState="0" w:defUIPriority="99" w:defSemiHidden="0" w:defUnhideWhenUsed="0" w:defQFormat="0" w:count="376">
     <w:lsdException w:name="Normal" w:uiPriority="0" w:qFormat="1"/>
     <w:lsdException w:name="heading 1" w:uiPriority="9" w:qFormat="1"/>
     <w:lsdException w:name="heading 2" w:semiHidden="1" w:uiPriority="9" w:unhideWhenUsed="1" w:qFormat="1"/>
@@ -1845,6 +2176,11 @@
     <w:lsdException w:name="List Table 5 Dark Accent 6" w:uiPriority="50"/>
     <w:lsdException w:name="List Table 6 Colorful Accent 6" w:uiPriority="51"/>
     <w:lsdException w:name="List Table 7 Colorful Accent 6" w:uiPriority="52"/>
+    <w:lsdException w:name="Mention" w:semiHidden="1" w:unhideWhenUsed="1"/>
+    <w:lsdException w:name="Smart Hyperlink" w:semiHidden="1" w:unhideWhenUsed="1"/>
+    <w:lsdException w:name="Hashtag" w:semiHidden="1" w:unhideWhenUsed="1"/>
+    <w:lsdException w:name="Unresolved Mention" w:semiHidden="1" w:unhideWhenUsed="1"/>
+    <w:lsdException w:name="Smart Link" w:semiHidden="1" w:unhideWhenUsed="1"/>
   </w:latentStyles>
   <w:style w:type="paragraph" w:default="1" w:styleId="a">
     <w:name w:val="Normal"/>

</xml_diff>

<commit_message>
Add session settings to result docx
</commit_message>
<xml_diff>
--- a/libs/scripts/templates/ResultTpl.docx
+++ b/libs/scripts/templates/ResultTpl.docx
@@ -290,6 +290,7 @@
           <w:rFonts w:asciiTheme="minorHAnsi" w:hAnsiTheme="minorHAnsi" w:cstheme="minorHAnsi"/>
           <w:i/>
           <w:iCs/>
+          <w:lang w:val="ru-RU"/>
         </w:rPr>
       </w:pPr>
       <w:r>
@@ -314,10 +315,10 @@
           <w:rFonts w:asciiTheme="minorHAnsi" w:hAnsiTheme="minorHAnsi" w:cstheme="minorHAnsi"/>
           <w:i/>
           <w:iCs/>
+          <w:lang w:val="ru-RU"/>
         </w:rPr>
         <w:t xml:space="preserve">{{ </w:t>
       </w:r>
-      <w:proofErr w:type="spellStart"/>
       <w:r>
         <w:rPr>
           <w:rFonts w:asciiTheme="minorHAnsi" w:hAnsiTheme="minorHAnsi" w:cstheme="minorHAnsi"/>
@@ -332,15 +333,24 @@
           <w:rFonts w:asciiTheme="minorHAnsi" w:hAnsiTheme="minorHAnsi" w:cstheme="minorHAnsi"/>
           <w:i/>
           <w:iCs/>
-        </w:rPr>
-        <w:t>_diagnosis</w:t>
-      </w:r>
-      <w:proofErr w:type="spellEnd"/>
+          <w:lang w:val="ru-RU"/>
+        </w:rPr>
+        <w:t>_</w:t>
+      </w:r>
       <w:r>
         <w:rPr>
           <w:rFonts w:asciiTheme="minorHAnsi" w:hAnsiTheme="minorHAnsi" w:cstheme="minorHAnsi"/>
           <w:i/>
           <w:iCs/>
+        </w:rPr>
+        <w:t>diagnosis</w:t>
+      </w:r>
+      <w:r>
+        <w:rPr>
+          <w:rFonts w:asciiTheme="minorHAnsi" w:hAnsiTheme="minorHAnsi" w:cstheme="minorHAnsi"/>
+          <w:i/>
+          <w:iCs/>
+          <w:lang w:val="ru-RU"/>
         </w:rPr>
         <w:t xml:space="preserve"> }}</w:t>
       </w:r>
@@ -399,7 +409,6 @@
         </w:rPr>
         <w:t>_</w:t>
       </w:r>
-      <w:proofErr w:type="spellStart"/>
       <w:r>
         <w:rPr>
           <w:rFonts w:asciiTheme="minorHAnsi" w:hAnsiTheme="minorHAnsi" w:cstheme="minorHAnsi"/>
@@ -408,7 +417,6 @@
         </w:rPr>
         <w:t>oper</w:t>
       </w:r>
-      <w:proofErr w:type="spellEnd"/>
       <w:r>
         <w:rPr>
           <w:rFonts w:asciiTheme="minorHAnsi" w:hAnsiTheme="minorHAnsi" w:cstheme="minorHAnsi"/>
@@ -521,6 +529,7 @@
               <w:jc w:val="center"/>
               <w:rPr>
                 <w:rFonts w:asciiTheme="minorHAnsi" w:hAnsiTheme="minorHAnsi" w:cstheme="minorHAnsi"/>
+                <w:lang w:val="ru-RU"/>
               </w:rPr>
             </w:pPr>
             <w:proofErr w:type="gramStart"/>
@@ -528,28 +537,14 @@
               <w:rPr>
                 <w:rFonts w:asciiTheme="minorHAnsi" w:hAnsiTheme="minorHAnsi" w:cstheme="minorHAnsi"/>
               </w:rPr>
-              <w:t xml:space="preserve">{{ </w:t>
-            </w:r>
-            <w:proofErr w:type="spellStart"/>
-            <w:r>
-              <w:rPr>
-                <w:rFonts w:asciiTheme="minorHAnsi" w:hAnsiTheme="minorHAnsi" w:cstheme="minorHAnsi"/>
-              </w:rPr>
-              <w:t>test</w:t>
+              <w:t>{{ test</w:t>
             </w:r>
             <w:proofErr w:type="gramEnd"/>
             <w:r>
               <w:rPr>
                 <w:rFonts w:asciiTheme="minorHAnsi" w:hAnsiTheme="minorHAnsi" w:cstheme="minorHAnsi"/>
               </w:rPr>
-              <w:t>_method</w:t>
-            </w:r>
-            <w:proofErr w:type="spellEnd"/>
-            <w:r>
-              <w:rPr>
-                <w:rFonts w:asciiTheme="minorHAnsi" w:hAnsiTheme="minorHAnsi" w:cstheme="minorHAnsi"/>
-              </w:rPr>
-              <w:t xml:space="preserve"> }}</w:t>
+              <w:t>_method }}</w:t>
             </w:r>
           </w:p>
         </w:tc>
@@ -602,28 +597,14 @@
               <w:rPr>
                 <w:rFonts w:asciiTheme="minorHAnsi" w:hAnsiTheme="minorHAnsi" w:cstheme="minorHAnsi"/>
               </w:rPr>
-              <w:t xml:space="preserve">{{ </w:t>
-            </w:r>
-            <w:proofErr w:type="spellStart"/>
-            <w:r>
-              <w:rPr>
-                <w:rFonts w:asciiTheme="minorHAnsi" w:hAnsiTheme="minorHAnsi" w:cstheme="minorHAnsi"/>
-              </w:rPr>
-              <w:t>test</w:t>
+              <w:t>{{ test</w:t>
             </w:r>
             <w:proofErr w:type="gramEnd"/>
             <w:r>
               <w:rPr>
                 <w:rFonts w:asciiTheme="minorHAnsi" w:hAnsiTheme="minorHAnsi" w:cstheme="minorHAnsi"/>
               </w:rPr>
-              <w:t>_sound</w:t>
-            </w:r>
-            <w:proofErr w:type="spellEnd"/>
-            <w:r>
-              <w:rPr>
-                <w:rFonts w:asciiTheme="minorHAnsi" w:hAnsiTheme="minorHAnsi" w:cstheme="minorHAnsi"/>
-              </w:rPr>
-              <w:t xml:space="preserve"> }}</w:t>
+              <w:t>_sound }}</w:t>
             </w:r>
           </w:p>
         </w:tc>
@@ -806,28 +787,14 @@
               <w:rPr>
                 <w:rFonts w:asciiTheme="minorHAnsi" w:hAnsiTheme="minorHAnsi" w:cstheme="minorHAnsi"/>
               </w:rPr>
-              <w:t xml:space="preserve">{{ </w:t>
-            </w:r>
-            <w:proofErr w:type="spellStart"/>
-            <w:r>
-              <w:rPr>
-                <w:rFonts w:asciiTheme="minorHAnsi" w:hAnsiTheme="minorHAnsi" w:cstheme="minorHAnsi"/>
-              </w:rPr>
-              <w:t>noise</w:t>
+              <w:t>{{ noise</w:t>
             </w:r>
             <w:proofErr w:type="gramEnd"/>
             <w:r>
               <w:rPr>
                 <w:rFonts w:asciiTheme="minorHAnsi" w:hAnsiTheme="minorHAnsi" w:cstheme="minorHAnsi"/>
               </w:rPr>
-              <w:t>_prc</w:t>
-            </w:r>
-            <w:proofErr w:type="spellEnd"/>
-            <w:r>
-              <w:rPr>
-                <w:rFonts w:asciiTheme="minorHAnsi" w:hAnsiTheme="minorHAnsi" w:cstheme="minorHAnsi"/>
-              </w:rPr>
-              <w:t xml:space="preserve"> }}</w:t>
+              <w:t>_prc }}</w:t>
             </w:r>
           </w:p>
         </w:tc>
@@ -858,7 +825,7 @@
                 <w:bCs/>
                 <w:lang w:val="ru-RU"/>
               </w:rPr>
-              <w:t>Диктор</w:t>
+              <w:t>Голос</w:t>
             </w:r>
           </w:p>
         </w:tc>
@@ -884,14 +851,12 @@
               </w:rPr>
               <w:t xml:space="preserve">{{ </w:t>
             </w:r>
-            <w:proofErr w:type="spellStart"/>
-            <w:r>
-              <w:rPr>
-                <w:rFonts w:asciiTheme="minorHAnsi" w:hAnsiTheme="minorHAnsi" w:cstheme="minorHAnsi"/>
-              </w:rPr>
-              <w:t>dictor</w:t>
-            </w:r>
-            <w:proofErr w:type="spellEnd"/>
+            <w:r>
+              <w:rPr>
+                <w:rFonts w:asciiTheme="minorHAnsi" w:hAnsiTheme="minorHAnsi" w:cstheme="minorHAnsi"/>
+              </w:rPr>
+              <w:t>voice</w:t>
+            </w:r>
             <w:proofErr w:type="gramEnd"/>
             <w:r>
               <w:rPr>
@@ -950,28 +915,14 @@
               <w:rPr>
                 <w:rFonts w:asciiTheme="minorHAnsi" w:hAnsiTheme="minorHAnsi" w:cstheme="minorHAnsi"/>
               </w:rPr>
-              <w:t xml:space="preserve">{{ </w:t>
-            </w:r>
-            <w:proofErr w:type="spellStart"/>
-            <w:r>
-              <w:rPr>
-                <w:rFonts w:asciiTheme="minorHAnsi" w:hAnsiTheme="minorHAnsi" w:cstheme="minorHAnsi"/>
-              </w:rPr>
-              <w:t>device</w:t>
+              <w:t>{{ device</w:t>
             </w:r>
             <w:proofErr w:type="gramEnd"/>
             <w:r>
               <w:rPr>
                 <w:rFonts w:asciiTheme="minorHAnsi" w:hAnsiTheme="minorHAnsi" w:cstheme="minorHAnsi"/>
               </w:rPr>
-              <w:t>_info</w:t>
-            </w:r>
-            <w:proofErr w:type="spellEnd"/>
-            <w:r>
-              <w:rPr>
-                <w:rFonts w:asciiTheme="minorHAnsi" w:hAnsiTheme="minorHAnsi" w:cstheme="minorHAnsi"/>
-              </w:rPr>
-              <w:t xml:space="preserve"> }}</w:t>
+              <w:t>_info }}</w:t>
             </w:r>
           </w:p>
         </w:tc>
@@ -1026,28 +977,14 @@
               <w:rPr>
                 <w:rFonts w:asciiTheme="minorHAnsi" w:hAnsiTheme="minorHAnsi" w:cstheme="minorHAnsi"/>
               </w:rPr>
-              <w:t xml:space="preserve">{{ </w:t>
-            </w:r>
-            <w:proofErr w:type="spellStart"/>
-            <w:r>
-              <w:rPr>
-                <w:rFonts w:asciiTheme="minorHAnsi" w:hAnsiTheme="minorHAnsi" w:cstheme="minorHAnsi"/>
-              </w:rPr>
-              <w:t>device</w:t>
+              <w:t>{{ device</w:t>
             </w:r>
             <w:proofErr w:type="gramEnd"/>
             <w:r>
               <w:rPr>
                 <w:rFonts w:asciiTheme="minorHAnsi" w:hAnsiTheme="minorHAnsi" w:cstheme="minorHAnsi"/>
               </w:rPr>
-              <w:t>_model</w:t>
-            </w:r>
-            <w:proofErr w:type="spellEnd"/>
-            <w:r>
-              <w:rPr>
-                <w:rFonts w:asciiTheme="minorHAnsi" w:hAnsiTheme="minorHAnsi" w:cstheme="minorHAnsi"/>
-              </w:rPr>
-              <w:t xml:space="preserve"> }}</w:t>
+              <w:t>_model }}</w:t>
             </w:r>
           </w:p>
         </w:tc>
@@ -1251,332 +1188,278 @@
                 <w:sz w:val="20"/>
                 <w:szCs w:val="20"/>
               </w:rPr>
-              <w:t xml:space="preserve">{%tr for item in </w:t>
-            </w:r>
-            <w:proofErr w:type="spellStart"/>
+              <w:t>{%tr for item in patient_results</w:t>
+            </w:r>
             <w:r>
               <w:rPr>
                 <w:rFonts w:asciiTheme="minorHAnsi" w:hAnsiTheme="minorHAnsi" w:cstheme="minorHAnsi"/>
                 <w:sz w:val="20"/>
                 <w:szCs w:val="20"/>
               </w:rPr>
-              <w:t>patient_results</w:t>
-            </w:r>
-            <w:proofErr w:type="spellEnd"/>
+              <w:t xml:space="preserve"> </w:t>
+            </w:r>
             <w:r>
               <w:rPr>
                 <w:rFonts w:asciiTheme="minorHAnsi" w:hAnsiTheme="minorHAnsi" w:cstheme="minorHAnsi"/>
                 <w:sz w:val="20"/>
                 <w:szCs w:val="20"/>
               </w:rPr>
+              <w:t>%}</w:t>
+            </w:r>
+          </w:p>
+        </w:tc>
+      </w:tr>
+      <w:tr>
+        <w:tc>
+          <w:tcPr>
+            <w:tcW w:w="2624" w:type="dxa"/>
+            <w:vAlign w:val="center"/>
+          </w:tcPr>
+          <w:p>
+            <w:pPr>
+              <w:pStyle w:val="TableContents"/>
+              <w:spacing w:before="40" w:after="40"/>
+              <w:jc w:val="center"/>
+              <w:rPr>
+                <w:rFonts w:asciiTheme="minorHAnsi" w:hAnsiTheme="minorHAnsi" w:cstheme="minorHAnsi"/>
+              </w:rPr>
+            </w:pPr>
+            <w:proofErr w:type="gramStart"/>
+            <w:r>
+              <w:rPr>
+                <w:rFonts w:asciiTheme="minorHAnsi" w:hAnsiTheme="minorHAnsi" w:cstheme="minorHAnsi"/>
+              </w:rPr>
+              <w:t>{{ item</w:t>
+            </w:r>
+            <w:proofErr w:type="gramEnd"/>
+            <w:r>
+              <w:rPr>
+                <w:rFonts w:asciiTheme="minorHAnsi" w:hAnsiTheme="minorHAnsi" w:cstheme="minorHAnsi"/>
+              </w:rPr>
+              <w:t xml:space="preserve">.initialAudioFilePath </w:t>
+            </w:r>
+            <w:r>
+              <w:rPr>
+                <w:rFonts w:asciiTheme="minorHAnsi" w:hAnsiTheme="minorHAnsi" w:cstheme="minorHAnsi"/>
+              </w:rPr>
+              <w:t xml:space="preserve">| title </w:t>
+            </w:r>
+            <w:r>
+              <w:rPr>
+                <w:rFonts w:asciiTheme="minorHAnsi" w:hAnsiTheme="minorHAnsi" w:cstheme="minorHAnsi"/>
+              </w:rPr>
+              <w:t>}}</w:t>
+            </w:r>
+          </w:p>
+        </w:tc>
+        <w:tc>
+          <w:tcPr>
+            <w:tcW w:w="1834" w:type="dxa"/>
+            <w:gridSpan w:val="3"/>
+            <w:vAlign w:val="center"/>
+          </w:tcPr>
+          <w:p>
+            <w:pPr>
+              <w:pStyle w:val="TableContents"/>
+              <w:spacing w:before="40" w:after="40"/>
+              <w:jc w:val="center"/>
+              <w:rPr>
+                <w:rFonts w:asciiTheme="minorHAnsi" w:hAnsiTheme="minorHAnsi" w:cstheme="minorHAnsi"/>
+              </w:rPr>
+            </w:pPr>
+            <w:proofErr w:type="gramStart"/>
+            <w:r>
+              <w:rPr>
+                <w:rFonts w:asciiTheme="minorHAnsi" w:hAnsiTheme="minorHAnsi" w:cstheme="minorHAnsi"/>
+              </w:rPr>
+              <w:t>{{ item</w:t>
+            </w:r>
+            <w:proofErr w:type="gramEnd"/>
+            <w:r>
+              <w:rPr>
+                <w:rFonts w:asciiTheme="minorHAnsi" w:hAnsiTheme="minorHAnsi" w:cstheme="minorHAnsi"/>
+              </w:rPr>
+              <w:t>.initialText }}</w:t>
+            </w:r>
+          </w:p>
+        </w:tc>
+        <w:tc>
+          <w:tcPr>
+            <w:tcW w:w="1838" w:type="dxa"/>
+            <w:gridSpan w:val="2"/>
+            <w:vAlign w:val="center"/>
+          </w:tcPr>
+          <w:p>
+            <w:pPr>
+              <w:pStyle w:val="TableContents"/>
+              <w:spacing w:before="40" w:after="40"/>
+              <w:jc w:val="center"/>
+              <w:rPr>
+                <w:rFonts w:asciiTheme="minorHAnsi" w:hAnsiTheme="minorHAnsi" w:cstheme="minorHAnsi"/>
+              </w:rPr>
+            </w:pPr>
+            <w:proofErr w:type="gramStart"/>
+            <w:r>
+              <w:rPr>
+                <w:rFonts w:asciiTheme="minorHAnsi" w:hAnsiTheme="minorHAnsi" w:cstheme="minorHAnsi"/>
+              </w:rPr>
+              <w:t>{{</w:t>
+            </w:r>
+            <w:r>
+              <w:rPr>
+                <w:rFonts w:asciiTheme="minorHAnsi" w:hAnsiTheme="minorHAnsi" w:cstheme="minorHAnsi"/>
+              </w:rPr>
               <w:t xml:space="preserve"> </w:t>
             </w:r>
+            <w:r>
+              <w:rPr>
+                <w:rFonts w:asciiTheme="minorHAnsi" w:hAnsiTheme="minorHAnsi" w:cstheme="minorHAnsi"/>
+              </w:rPr>
+              <w:t>item</w:t>
+            </w:r>
+            <w:proofErr w:type="gramEnd"/>
+            <w:r>
+              <w:rPr>
+                <w:rFonts w:asciiTheme="minorHAnsi" w:hAnsiTheme="minorHAnsi" w:cstheme="minorHAnsi"/>
+              </w:rPr>
+              <w:t>.resultTest</w:t>
+            </w:r>
+            <w:r>
+              <w:rPr>
+                <w:rFonts w:asciiTheme="minorHAnsi" w:hAnsiTheme="minorHAnsi" w:cstheme="minorHAnsi"/>
+              </w:rPr>
+              <w:t xml:space="preserve"> </w:t>
+            </w:r>
+            <w:r>
+              <w:rPr>
+                <w:rFonts w:asciiTheme="minorHAnsi" w:hAnsiTheme="minorHAnsi" w:cstheme="minorHAnsi"/>
+              </w:rPr>
+              <w:t>}}</w:t>
+            </w:r>
+          </w:p>
+        </w:tc>
+        <w:tc>
+          <w:tcPr>
+            <w:tcW w:w="1810" w:type="dxa"/>
+            <w:gridSpan w:val="3"/>
+            <w:vAlign w:val="center"/>
+          </w:tcPr>
+          <w:p>
+            <w:pPr>
+              <w:pStyle w:val="TableContents"/>
+              <w:spacing w:before="40" w:after="40"/>
+              <w:jc w:val="center"/>
+              <w:rPr>
+                <w:rFonts w:asciiTheme="minorHAnsi" w:hAnsiTheme="minorHAnsi" w:cstheme="minorHAnsi"/>
+              </w:rPr>
+            </w:pPr>
+            <w:r>
+              <w:rPr>
+                <w:rFonts w:asciiTheme="minorHAnsi" w:hAnsiTheme="minorHAnsi" w:cstheme="minorHAnsi"/>
+              </w:rPr>
+              <w:t xml:space="preserve">{% if </w:t>
+            </w:r>
+            <w:proofErr w:type="gramStart"/>
+            <w:r>
+              <w:rPr>
+                <w:rFonts w:asciiTheme="minorHAnsi" w:hAnsiTheme="minorHAnsi" w:cstheme="minorHAnsi"/>
+              </w:rPr>
+              <w:t>item.isCorrect</w:t>
+            </w:r>
+            <w:proofErr w:type="gramEnd"/>
+            <w:r>
+              <w:rPr>
+                <w:rFonts w:asciiTheme="minorHAnsi" w:hAnsiTheme="minorHAnsi" w:cstheme="minorHAnsi"/>
+              </w:rPr>
+              <w:t xml:space="preserve"> %} + {% else %} </w:t>
+            </w:r>
+            <w:r>
+              <w:rPr>
+                <w:rFonts w:asciiTheme="minorHAnsi" w:hAnsiTheme="minorHAnsi" w:cstheme="minorHAnsi"/>
+              </w:rPr>
+              <w:t>– {% endif %}</w:t>
+            </w:r>
+          </w:p>
+        </w:tc>
+        <w:tc>
+          <w:tcPr>
+            <w:tcW w:w="2082" w:type="dxa"/>
+            <w:vAlign w:val="center"/>
+          </w:tcPr>
+          <w:p>
+            <w:pPr>
+              <w:pStyle w:val="TableContents"/>
+              <w:spacing w:before="40" w:after="40"/>
+              <w:jc w:val="center"/>
+              <w:rPr>
+                <w:rFonts w:asciiTheme="minorHAnsi" w:hAnsiTheme="minorHAnsi" w:cstheme="minorHAnsi"/>
+              </w:rPr>
+            </w:pPr>
+            <w:proofErr w:type="gramStart"/>
+            <w:r>
+              <w:rPr>
+                <w:rFonts w:asciiTheme="minorHAnsi" w:hAnsiTheme="minorHAnsi" w:cstheme="minorHAnsi"/>
+              </w:rPr>
+              <w:t>{{</w:t>
+            </w:r>
+            <w:r>
+              <w:rPr>
+                <w:rFonts w:asciiTheme="minorHAnsi" w:hAnsiTheme="minorHAnsi" w:cstheme="minorHAnsi"/>
+              </w:rPr>
+              <w:t xml:space="preserve"> </w:t>
+            </w:r>
+            <w:r>
+              <w:rPr>
+                <w:rFonts w:asciiTheme="minorHAnsi" w:hAnsiTheme="minorHAnsi" w:cstheme="minorHAnsi"/>
+              </w:rPr>
+              <w:t>item</w:t>
+            </w:r>
+            <w:proofErr w:type="gramEnd"/>
+            <w:r>
+              <w:rPr>
+                <w:rFonts w:asciiTheme="minorHAnsi" w:hAnsiTheme="minorHAnsi" w:cstheme="minorHAnsi"/>
+              </w:rPr>
+              <w:t>.commentText</w:t>
+            </w:r>
+            <w:r>
+              <w:rPr>
+                <w:rFonts w:asciiTheme="minorHAnsi" w:hAnsiTheme="minorHAnsi" w:cstheme="minorHAnsi"/>
+              </w:rPr>
+              <w:t xml:space="preserve"> </w:t>
+            </w:r>
+            <w:r>
+              <w:rPr>
+                <w:rFonts w:asciiTheme="minorHAnsi" w:hAnsiTheme="minorHAnsi" w:cstheme="minorHAnsi"/>
+              </w:rPr>
+              <w:t>}}</w:t>
+            </w:r>
+          </w:p>
+        </w:tc>
+      </w:tr>
+      <w:tr>
+        <w:tc>
+          <w:tcPr>
+            <w:tcW w:w="10188" w:type="dxa"/>
+            <w:gridSpan w:val="10"/>
+            <w:vAlign w:val="center"/>
+          </w:tcPr>
+          <w:p>
+            <w:pPr>
+              <w:pStyle w:val="TableContents"/>
+              <w:spacing w:before="40" w:after="40"/>
+              <w:jc w:val="center"/>
+              <w:rPr>
+                <w:rFonts w:asciiTheme="minorHAnsi" w:hAnsiTheme="minorHAnsi" w:cstheme="minorHAnsi"/>
+              </w:rPr>
+            </w:pPr>
             <w:r>
               <w:rPr>
                 <w:rFonts w:asciiTheme="minorHAnsi" w:hAnsiTheme="minorHAnsi" w:cstheme="minorHAnsi"/>
                 <w:sz w:val="20"/>
                 <w:szCs w:val="20"/>
               </w:rPr>
-              <w:t>%}</w:t>
-            </w:r>
-          </w:p>
-        </w:tc>
-      </w:tr>
-      <w:tr>
-        <w:tc>
-          <w:tcPr>
-            <w:tcW w:w="2624" w:type="dxa"/>
-            <w:vAlign w:val="center"/>
-          </w:tcPr>
-          <w:p>
-            <w:pPr>
-              <w:pStyle w:val="TableContents"/>
-              <w:spacing w:before="40" w:after="40"/>
-              <w:jc w:val="center"/>
-              <w:rPr>
-                <w:rFonts w:asciiTheme="minorHAnsi" w:hAnsiTheme="minorHAnsi" w:cstheme="minorHAnsi"/>
-              </w:rPr>
-            </w:pPr>
-            <w:proofErr w:type="gramStart"/>
-            <w:r>
-              <w:rPr>
-                <w:rFonts w:asciiTheme="minorHAnsi" w:hAnsiTheme="minorHAnsi" w:cstheme="minorHAnsi"/>
-              </w:rPr>
-              <w:t xml:space="preserve">{{ </w:t>
-            </w:r>
-            <w:proofErr w:type="spellStart"/>
-            <w:r>
-              <w:rPr>
-                <w:rFonts w:asciiTheme="minorHAnsi" w:hAnsiTheme="minorHAnsi" w:cstheme="minorHAnsi"/>
-              </w:rPr>
-              <w:t>item</w:t>
-            </w:r>
-            <w:proofErr w:type="gramEnd"/>
-            <w:r>
-              <w:rPr>
-                <w:rFonts w:asciiTheme="minorHAnsi" w:hAnsiTheme="minorHAnsi" w:cstheme="minorHAnsi"/>
-              </w:rPr>
-              <w:t>.initialAudioFilePath</w:t>
-            </w:r>
-            <w:proofErr w:type="spellEnd"/>
-            <w:r>
-              <w:rPr>
-                <w:rFonts w:asciiTheme="minorHAnsi" w:hAnsiTheme="minorHAnsi" w:cstheme="minorHAnsi"/>
-              </w:rPr>
-              <w:t xml:space="preserve"> </w:t>
-            </w:r>
-            <w:r>
-              <w:rPr>
-                <w:rFonts w:asciiTheme="minorHAnsi" w:hAnsiTheme="minorHAnsi" w:cstheme="minorHAnsi"/>
-              </w:rPr>
-              <w:t xml:space="preserve">| title </w:t>
-            </w:r>
-            <w:r>
-              <w:rPr>
-                <w:rFonts w:asciiTheme="minorHAnsi" w:hAnsiTheme="minorHAnsi" w:cstheme="minorHAnsi"/>
-              </w:rPr>
-              <w:t>}}</w:t>
-            </w:r>
-          </w:p>
-        </w:tc>
-        <w:tc>
-          <w:tcPr>
-            <w:tcW w:w="1834" w:type="dxa"/>
-            <w:gridSpan w:val="3"/>
-            <w:vAlign w:val="center"/>
-          </w:tcPr>
-          <w:p>
-            <w:pPr>
-              <w:pStyle w:val="TableContents"/>
-              <w:spacing w:before="40" w:after="40"/>
-              <w:jc w:val="center"/>
-              <w:rPr>
-                <w:rFonts w:asciiTheme="minorHAnsi" w:hAnsiTheme="minorHAnsi" w:cstheme="minorHAnsi"/>
-              </w:rPr>
-            </w:pPr>
-            <w:proofErr w:type="gramStart"/>
-            <w:r>
-              <w:rPr>
-                <w:rFonts w:asciiTheme="minorHAnsi" w:hAnsiTheme="minorHAnsi" w:cstheme="minorHAnsi"/>
-              </w:rPr>
-              <w:t xml:space="preserve">{{ </w:t>
-            </w:r>
-            <w:proofErr w:type="spellStart"/>
-            <w:r>
-              <w:rPr>
-                <w:rFonts w:asciiTheme="minorHAnsi" w:hAnsiTheme="minorHAnsi" w:cstheme="minorHAnsi"/>
-              </w:rPr>
-              <w:t>item</w:t>
-            </w:r>
-            <w:proofErr w:type="gramEnd"/>
-            <w:r>
-              <w:rPr>
-                <w:rFonts w:asciiTheme="minorHAnsi" w:hAnsiTheme="minorHAnsi" w:cstheme="minorHAnsi"/>
-              </w:rPr>
-              <w:t>.initialText</w:t>
-            </w:r>
-            <w:proofErr w:type="spellEnd"/>
-            <w:r>
-              <w:rPr>
-                <w:rFonts w:asciiTheme="minorHAnsi" w:hAnsiTheme="minorHAnsi" w:cstheme="minorHAnsi"/>
-              </w:rPr>
-              <w:t xml:space="preserve"> }}</w:t>
-            </w:r>
-          </w:p>
-        </w:tc>
-        <w:tc>
-          <w:tcPr>
-            <w:tcW w:w="1838" w:type="dxa"/>
-            <w:gridSpan w:val="2"/>
-            <w:vAlign w:val="center"/>
-          </w:tcPr>
-          <w:p>
-            <w:pPr>
-              <w:pStyle w:val="TableContents"/>
-              <w:spacing w:before="40" w:after="40"/>
-              <w:jc w:val="center"/>
-              <w:rPr>
-                <w:rFonts w:asciiTheme="minorHAnsi" w:hAnsiTheme="minorHAnsi" w:cstheme="minorHAnsi"/>
-              </w:rPr>
-            </w:pPr>
-            <w:proofErr w:type="gramStart"/>
-            <w:r>
-              <w:rPr>
-                <w:rFonts w:asciiTheme="minorHAnsi" w:hAnsiTheme="minorHAnsi" w:cstheme="minorHAnsi"/>
-              </w:rPr>
-              <w:t>{{</w:t>
-            </w:r>
-            <w:r>
-              <w:rPr>
-                <w:rFonts w:asciiTheme="minorHAnsi" w:hAnsiTheme="minorHAnsi" w:cstheme="minorHAnsi"/>
-              </w:rPr>
-              <w:t xml:space="preserve"> </w:t>
-            </w:r>
-            <w:proofErr w:type="spellStart"/>
-            <w:r>
-              <w:rPr>
-                <w:rFonts w:asciiTheme="minorHAnsi" w:hAnsiTheme="minorHAnsi" w:cstheme="minorHAnsi"/>
-              </w:rPr>
-              <w:t>item</w:t>
-            </w:r>
-            <w:proofErr w:type="gramEnd"/>
-            <w:r>
-              <w:rPr>
-                <w:rFonts w:asciiTheme="minorHAnsi" w:hAnsiTheme="minorHAnsi" w:cstheme="minorHAnsi"/>
-              </w:rPr>
-              <w:t>.resultTest</w:t>
-            </w:r>
-            <w:proofErr w:type="spellEnd"/>
-            <w:r>
-              <w:rPr>
-                <w:rFonts w:asciiTheme="minorHAnsi" w:hAnsiTheme="minorHAnsi" w:cstheme="minorHAnsi"/>
-              </w:rPr>
-              <w:t xml:space="preserve"> </w:t>
-            </w:r>
-            <w:r>
-              <w:rPr>
-                <w:rFonts w:asciiTheme="minorHAnsi" w:hAnsiTheme="minorHAnsi" w:cstheme="minorHAnsi"/>
-              </w:rPr>
-              <w:t>}}</w:t>
-            </w:r>
-          </w:p>
-        </w:tc>
-        <w:tc>
-          <w:tcPr>
-            <w:tcW w:w="1810" w:type="dxa"/>
-            <w:gridSpan w:val="3"/>
-            <w:vAlign w:val="center"/>
-          </w:tcPr>
-          <w:p>
-            <w:pPr>
-              <w:pStyle w:val="TableContents"/>
-              <w:spacing w:before="40" w:after="40"/>
-              <w:jc w:val="center"/>
-              <w:rPr>
-                <w:rFonts w:asciiTheme="minorHAnsi" w:hAnsiTheme="minorHAnsi" w:cstheme="minorHAnsi"/>
-              </w:rPr>
-            </w:pPr>
-            <w:r>
-              <w:rPr>
-                <w:rFonts w:asciiTheme="minorHAnsi" w:hAnsiTheme="minorHAnsi" w:cstheme="minorHAnsi"/>
-              </w:rPr>
-              <w:t xml:space="preserve">{% if </w:t>
-            </w:r>
-            <w:proofErr w:type="spellStart"/>
-            <w:proofErr w:type="gramStart"/>
-            <w:r>
-              <w:rPr>
-                <w:rFonts w:asciiTheme="minorHAnsi" w:hAnsiTheme="minorHAnsi" w:cstheme="minorHAnsi"/>
-              </w:rPr>
-              <w:t>item.isCorrect</w:t>
-            </w:r>
-            <w:proofErr w:type="spellEnd"/>
-            <w:proofErr w:type="gramEnd"/>
-            <w:r>
-              <w:rPr>
-                <w:rFonts w:asciiTheme="minorHAnsi" w:hAnsiTheme="minorHAnsi" w:cstheme="minorHAnsi"/>
-              </w:rPr>
-              <w:t xml:space="preserve"> %} + {% else %} </w:t>
-            </w:r>
-            <w:r>
-              <w:rPr>
-                <w:rFonts w:asciiTheme="minorHAnsi" w:hAnsiTheme="minorHAnsi" w:cstheme="minorHAnsi"/>
-              </w:rPr>
-              <w:t>– {% endif %}</w:t>
-            </w:r>
-          </w:p>
-        </w:tc>
-        <w:tc>
-          <w:tcPr>
-            <w:tcW w:w="2082" w:type="dxa"/>
-            <w:vAlign w:val="center"/>
-          </w:tcPr>
-          <w:p>
-            <w:pPr>
-              <w:pStyle w:val="TableContents"/>
-              <w:spacing w:before="40" w:after="40"/>
-              <w:jc w:val="center"/>
-              <w:rPr>
-                <w:rFonts w:asciiTheme="minorHAnsi" w:hAnsiTheme="minorHAnsi" w:cstheme="minorHAnsi"/>
-              </w:rPr>
-            </w:pPr>
-            <w:proofErr w:type="gramStart"/>
-            <w:r>
-              <w:rPr>
-                <w:rFonts w:asciiTheme="minorHAnsi" w:hAnsiTheme="minorHAnsi" w:cstheme="minorHAnsi"/>
-              </w:rPr>
-              <w:t>{{</w:t>
-            </w:r>
-            <w:r>
-              <w:rPr>
-                <w:rFonts w:asciiTheme="minorHAnsi" w:hAnsiTheme="minorHAnsi" w:cstheme="minorHAnsi"/>
-              </w:rPr>
-              <w:t xml:space="preserve"> </w:t>
-            </w:r>
-            <w:proofErr w:type="spellStart"/>
-            <w:r>
-              <w:rPr>
-                <w:rFonts w:asciiTheme="minorHAnsi" w:hAnsiTheme="minorHAnsi" w:cstheme="minorHAnsi"/>
-              </w:rPr>
-              <w:t>item</w:t>
-            </w:r>
-            <w:proofErr w:type="gramEnd"/>
-            <w:r>
-              <w:rPr>
-                <w:rFonts w:asciiTheme="minorHAnsi" w:hAnsiTheme="minorHAnsi" w:cstheme="minorHAnsi"/>
-              </w:rPr>
-              <w:t>.commentText</w:t>
-            </w:r>
-            <w:proofErr w:type="spellEnd"/>
-            <w:r>
-              <w:rPr>
-                <w:rFonts w:asciiTheme="minorHAnsi" w:hAnsiTheme="minorHAnsi" w:cstheme="minorHAnsi"/>
-              </w:rPr>
-              <w:t xml:space="preserve"> </w:t>
-            </w:r>
-            <w:r>
-              <w:rPr>
-                <w:rFonts w:asciiTheme="minorHAnsi" w:hAnsiTheme="minorHAnsi" w:cstheme="minorHAnsi"/>
-              </w:rPr>
-              <w:t>}}</w:t>
-            </w:r>
-          </w:p>
-        </w:tc>
-      </w:tr>
-      <w:tr>
-        <w:tc>
-          <w:tcPr>
-            <w:tcW w:w="10188" w:type="dxa"/>
-            <w:gridSpan w:val="10"/>
-            <w:vAlign w:val="center"/>
-          </w:tcPr>
-          <w:p>
-            <w:pPr>
-              <w:pStyle w:val="TableContents"/>
-              <w:spacing w:before="40" w:after="40"/>
-              <w:jc w:val="center"/>
-              <w:rPr>
-                <w:rFonts w:asciiTheme="minorHAnsi" w:hAnsiTheme="minorHAnsi" w:cstheme="minorHAnsi"/>
-              </w:rPr>
-            </w:pPr>
-            <w:r>
-              <w:rPr>
-                <w:rFonts w:asciiTheme="minorHAnsi" w:hAnsiTheme="minorHAnsi" w:cstheme="minorHAnsi"/>
-                <w:sz w:val="20"/>
-                <w:szCs w:val="20"/>
-              </w:rPr>
-              <w:t xml:space="preserve">{%tr </w:t>
-            </w:r>
-            <w:proofErr w:type="spellStart"/>
-            <w:r>
-              <w:rPr>
-                <w:rFonts w:asciiTheme="minorHAnsi" w:hAnsiTheme="minorHAnsi" w:cstheme="minorHAnsi"/>
-                <w:sz w:val="20"/>
-                <w:szCs w:val="20"/>
-              </w:rPr>
-              <w:t>endfor</w:t>
-            </w:r>
-            <w:proofErr w:type="spellEnd"/>
+              <w:t>{%tr endfor</w:t>
+            </w:r>
             <w:r>
               <w:rPr>
                 <w:rFonts w:asciiTheme="minorHAnsi" w:hAnsiTheme="minorHAnsi" w:cstheme="minorHAnsi"/>
@@ -1711,16 +1594,8 @@
               <w:rPr>
                 <w:rFonts w:asciiTheme="minorHAnsi" w:hAnsiTheme="minorHAnsi" w:cstheme="minorHAnsi"/>
               </w:rPr>
-              <w:t xml:space="preserve">{{ </w:t>
-            </w:r>
-            <w:proofErr w:type="spellStart"/>
-            <w:r>
-              <w:rPr>
-                <w:rFonts w:asciiTheme="minorHAnsi" w:hAnsiTheme="minorHAnsi" w:cstheme="minorHAnsi"/>
-              </w:rPr>
-              <w:t>countOfWords</w:t>
-            </w:r>
-            <w:proofErr w:type="spellEnd"/>
+              <w:t>{{ countOfWords</w:t>
+            </w:r>
             <w:proofErr w:type="gramEnd"/>
             <w:r>
               <w:rPr>
@@ -1754,18 +1629,8 @@
                 <w:b/>
                 <w:bCs/>
               </w:rPr>
-              <w:t xml:space="preserve">{{ </w:t>
-            </w:r>
-            <w:proofErr w:type="spellStart"/>
-            <w:r>
-              <w:rPr>
-                <w:rFonts w:asciiTheme="minorHAnsi" w:hAnsiTheme="minorHAnsi" w:cstheme="minorHAnsi"/>
-                <w:b/>
-                <w:bCs/>
-              </w:rPr>
-              <w:t>correctWords</w:t>
-            </w:r>
-            <w:proofErr w:type="spellEnd"/>
+              <w:t>{{ correctWords</w:t>
+            </w:r>
             <w:proofErr w:type="gramEnd"/>
             <w:r>
               <w:rPr>
@@ -1802,19 +1667,8 @@
                 <w:bCs/>
                 <w:color w:val="000000"/>
               </w:rPr>
-              <w:t xml:space="preserve">{{ </w:t>
-            </w:r>
-            <w:proofErr w:type="spellStart"/>
-            <w:r>
-              <w:rPr>
-                <w:rFonts w:asciiTheme="minorHAnsi" w:hAnsiTheme="minorHAnsi" w:cstheme="minorHAnsi"/>
-                <w:b/>
-                <w:bCs/>
-                <w:color w:val="000000"/>
-              </w:rPr>
-              <w:t>percentOfCorrect</w:t>
-            </w:r>
-            <w:proofErr w:type="spellEnd"/>
+              <w:t>{{ percentOfCorrect</w:t>
+            </w:r>
             <w:proofErr w:type="gramEnd"/>
             <w:r>
               <w:rPr>
@@ -1858,31 +1712,15 @@
           <w:rFonts w:ascii="Carlito" w:hAnsi="Carlito"/>
           <w:b/>
         </w:rPr>
-        <w:t xml:space="preserve">{{ </w:t>
-      </w:r>
-      <w:proofErr w:type="spellStart"/>
+        <w:t>{{ doctor</w:t>
+      </w:r>
+      <w:proofErr w:type="gramEnd"/>
       <w:r>
         <w:rPr>
           <w:rFonts w:ascii="Carlito" w:hAnsi="Carlito"/>
           <w:b/>
         </w:rPr>
-        <w:t>doctor</w:t>
-      </w:r>
-      <w:proofErr w:type="gramEnd"/>
-      <w:r>
-        <w:rPr>
-          <w:rFonts w:ascii="Carlito" w:hAnsi="Carlito"/>
-          <w:b/>
-        </w:rPr>
-        <w:t>_rank</w:t>
-      </w:r>
-      <w:proofErr w:type="spellEnd"/>
-      <w:r>
-        <w:rPr>
-          <w:rFonts w:ascii="Carlito" w:hAnsi="Carlito"/>
-          <w:b/>
-        </w:rPr>
-        <w:t xml:space="preserve"> }}</w:t>
+        <w:t>_rank }}</w:t>
       </w:r>
     </w:p>
     <w:p>
@@ -1912,28 +1750,14 @@
         <w:rPr>
           <w:rFonts w:ascii="Carlito" w:hAnsi="Carlito"/>
         </w:rPr>
-        <w:t xml:space="preserve">{{ </w:t>
-      </w:r>
-      <w:proofErr w:type="spellStart"/>
+        <w:t>{{ doctor</w:t>
+      </w:r>
+      <w:proofErr w:type="gramEnd"/>
       <w:r>
         <w:rPr>
           <w:rFonts w:ascii="Carlito" w:hAnsi="Carlito"/>
         </w:rPr>
-        <w:t>doctor</w:t>
-      </w:r>
-      <w:proofErr w:type="gramEnd"/>
-      <w:r>
-        <w:rPr>
-          <w:rFonts w:ascii="Carlito" w:hAnsi="Carlito"/>
-        </w:rPr>
-        <w:t>_name</w:t>
-      </w:r>
-      <w:proofErr w:type="spellEnd"/>
-      <w:r>
-        <w:rPr>
-          <w:rFonts w:ascii="Carlito" w:hAnsi="Carlito"/>
-        </w:rPr>
-        <w:t xml:space="preserve"> }}</w:t>
+        <w:t>_name }}</w:t>
       </w:r>
     </w:p>
     <w:sectPr>

</xml_diff>